<commit_message>
Correction des erreurs demander par Jossi
</commit_message>
<xml_diff>
--- a/docs/Analysis/RP_ManuelUtilisateur.docx
+++ b/docs/Analysis/RP_ManuelUtilisateur.docx
@@ -1,6 +1,6 @@
 
 <file path=word/document.xml><?xml version="1.0" encoding="utf-8"?>
-<w:document xmlns:wpc="http://schemas.microsoft.com/office/word/2010/wordprocessingCanvas" xmlns:cx="http://schemas.microsoft.com/office/drawing/2014/chartex" xmlns:mc="http://schemas.openxmlformats.org/markup-compatibility/2006" xmlns:o="urn:schemas-microsoft-com:office:office" xmlns:r="http://schemas.openxmlformats.org/officeDocument/2006/relationships" xmlns:m="http://schemas.openxmlformats.org/officeDocument/2006/math" xmlns:v="urn:schemas-microsoft-com:vml" xmlns:wp14="http://schemas.microsoft.com/office/word/2010/wordprocessingDrawing" xmlns:wp="http://schemas.openxmlformats.org/drawingml/2006/wordprocessingDrawing" xmlns:w10="urn:schemas-microsoft-com:office:word" xmlns:w="http://schemas.openxmlformats.org/wordprocessingml/2006/main" xmlns:w14="http://schemas.microsoft.com/office/word/2010/wordml" xmlns:w15="http://schemas.microsoft.com/office/word/2012/wordml" xmlns:w16se="http://schemas.microsoft.com/office/word/2015/wordml/symex" xmlns:wpg="http://schemas.microsoft.com/office/word/2010/wordprocessingGroup" xmlns:wpi="http://schemas.microsoft.com/office/word/2010/wordprocessingInk" xmlns:wne="http://schemas.microsoft.com/office/word/2006/wordml" xmlns:wps="http://schemas.microsoft.com/office/word/2010/wordprocessingShape" mc:Ignorable="w14 w15 w16se wp14">
+<w:document xmlns:wpc="http://schemas.microsoft.com/office/word/2010/wordprocessingCanvas" xmlns:cx="http://schemas.microsoft.com/office/drawing/2014/chartex" xmlns:cx1="http://schemas.microsoft.com/office/drawing/2015/9/8/chartex" xmlns:cx2="http://schemas.microsoft.com/office/drawing/2015/10/21/chartex" xmlns:cx3="http://schemas.microsoft.com/office/drawing/2016/5/9/chartex" xmlns:cx4="http://schemas.microsoft.com/office/drawing/2016/5/10/chartex" xmlns:cx5="http://schemas.microsoft.com/office/drawing/2016/5/11/chartex" xmlns:cx6="http://schemas.microsoft.com/office/drawing/2016/5/12/chartex" xmlns:cx7="http://schemas.microsoft.com/office/drawing/2016/5/13/chartex" xmlns:cx8="http://schemas.microsoft.com/office/drawing/2016/5/14/chartex" xmlns:mc="http://schemas.openxmlformats.org/markup-compatibility/2006" xmlns:aink="http://schemas.microsoft.com/office/drawing/2016/ink" xmlns:am3d="http://schemas.microsoft.com/office/drawing/2017/model3d" xmlns:o="urn:schemas-microsoft-com:office:office" xmlns:r="http://schemas.openxmlformats.org/officeDocument/2006/relationships" xmlns:m="http://schemas.openxmlformats.org/officeDocument/2006/math" xmlns:v="urn:schemas-microsoft-com:vml" xmlns:wp14="http://schemas.microsoft.com/office/word/2010/wordprocessingDrawing" xmlns:wp="http://schemas.openxmlformats.org/drawingml/2006/wordprocessingDrawing" xmlns:w10="urn:schemas-microsoft-com:office:word" xmlns:w="http://schemas.openxmlformats.org/wordprocessingml/2006/main" xmlns:w14="http://schemas.microsoft.com/office/word/2010/wordml" xmlns:w15="http://schemas.microsoft.com/office/word/2012/wordml" xmlns:w16cid="http://schemas.microsoft.com/office/word/2016/wordml/cid" xmlns:w16se="http://schemas.microsoft.com/office/word/2015/wordml/symex" xmlns:wpg="http://schemas.microsoft.com/office/word/2010/wordprocessingGroup" xmlns:wpi="http://schemas.microsoft.com/office/word/2010/wordprocessingInk" xmlns:wne="http://schemas.microsoft.com/office/word/2006/wordml" xmlns:wps="http://schemas.microsoft.com/office/word/2010/wordprocessingShape" mc:Ignorable="w14 w15 w16se w16cid wp14">
   <w:body>
     <w:sdt>
       <w:sdtPr>
@@ -359,7 +359,21 @@
                                   <w:rPr>
                                     <w:color w:val="5B9BD5" w:themeColor="accent1"/>
                                   </w:rPr>
-                                  <w:t>Maître d’apprentissage : Jossi Sébastien</w:t>
+                                  <w:t xml:space="preserve">Maître d’apprentissage : </w:t>
+                                </w:r>
+                                <w:proofErr w:type="spellStart"/>
+                                <w:r>
+                                  <w:rPr>
+                                    <w:color w:val="5B9BD5" w:themeColor="accent1"/>
+                                  </w:rPr>
+                                  <w:t>Jossi</w:t>
+                                </w:r>
+                                <w:proofErr w:type="spellEnd"/>
+                                <w:r>
+                                  <w:rPr>
+                                    <w:color w:val="5B9BD5" w:themeColor="accent1"/>
+                                  </w:rPr>
+                                  <w:t xml:space="preserve"> Sébastien</w:t>
                                 </w:r>
                               </w:p>
                               <w:p>
@@ -374,8 +388,30 @@
                                   <w:rPr>
                                     <w:color w:val="5B9BD5" w:themeColor="accent1"/>
                                   </w:rPr>
-                                  <w:t>Experts : Fontaine Philippe &amp; Aegerter Fredy</w:t>
+                                  <w:t xml:space="preserve">Experts : Fontaine Philippe &amp; </w:t>
                                 </w:r>
+                                <w:proofErr w:type="spellStart"/>
+                                <w:r>
+                                  <w:rPr>
+                                    <w:color w:val="5B9BD5" w:themeColor="accent1"/>
+                                  </w:rPr>
+                                  <w:t>Aegerter</w:t>
+                                </w:r>
+                                <w:proofErr w:type="spellEnd"/>
+                                <w:r>
+                                  <w:rPr>
+                                    <w:color w:val="5B9BD5" w:themeColor="accent1"/>
+                                  </w:rPr>
+                                  <w:t xml:space="preserve"> </w:t>
+                                </w:r>
+                                <w:proofErr w:type="spellStart"/>
+                                <w:r>
+                                  <w:rPr>
+                                    <w:color w:val="5B9BD5" w:themeColor="accent1"/>
+                                  </w:rPr>
+                                  <w:t>Fredy</w:t>
+                                </w:r>
+                                <w:proofErr w:type="spellEnd"/>
                               </w:p>
                             </w:txbxContent>
                           </wps:txbx>
@@ -399,7 +435,11 @@
               </mc:Choice>
               <mc:Fallback>
                 <w:pict>
-                  <v:shape w14:anchorId="34D4D6A3" id="Zone de texte 142" o:spid="_x0000_s1027" type="#_x0000_t202" style="position:absolute;margin-left:464.8pt;margin-top:644.25pt;width:516pt;height:117.7pt;z-index:251659264;visibility:visible;mso-wrap-style:square;mso-width-percent:1000;mso-height-percent:0;mso-wrap-distance-left:9pt;mso-wrap-distance-top:0;mso-wrap-distance-right:9pt;mso-wrap-distance-bottom:0;mso-position-horizontal:right;mso-position-horizontal-relative:margin;mso-position-vertical:absolute;mso-position-vertical-relative:page;mso-width-percent:1000;mso-height-percent:0;mso-width-relative:margin;mso-height-relative:margin;v-text-anchor:bottom" o:gfxdata="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" filled="f" stroked="f" strokeweight=".5pt">
+                  <v:shapetype w14:anchorId="34D4D6A3" id="_x0000_t202" coordsize="21600,21600" o:spt="202" path="m,l,21600r21600,l21600,xe">
+                    <v:stroke joinstyle="miter"/>
+                    <v:path gradientshapeok="t" o:connecttype="rect"/>
+                  </v:shapetype>
+                  <v:shape id="Zone de texte 142" o:spid="_x0000_s1026" type="#_x0000_t202" style="position:absolute;margin-left:464.8pt;margin-top:644.25pt;width:516pt;height:117.7pt;z-index:251659264;visibility:visible;mso-wrap-style:square;mso-width-percent:1000;mso-height-percent:0;mso-wrap-distance-left:9pt;mso-wrap-distance-top:0;mso-wrap-distance-right:9pt;mso-wrap-distance-bottom:0;mso-position-horizontal:right;mso-position-horizontal-relative:margin;mso-position-vertical:absolute;mso-position-vertical-relative:page;mso-width-percent:1000;mso-height-percent:0;mso-width-relative:margin;mso-height-relative:margin;v-text-anchor:bottom" o:gfxdata="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" filled="f" stroked="f" strokeweight=".5pt">
                     <v:textbox inset="0,0,0,0">
                       <w:txbxContent>
                         <w:sdt>
@@ -522,7 +562,21 @@
                             <w:rPr>
                               <w:color w:val="5B9BD5" w:themeColor="accent1"/>
                             </w:rPr>
-                            <w:t>Maître d’apprentissage : Jossi Sébastien</w:t>
+                            <w:t xml:space="preserve">Maître d’apprentissage : </w:t>
+                          </w:r>
+                          <w:proofErr w:type="spellStart"/>
+                          <w:r>
+                            <w:rPr>
+                              <w:color w:val="5B9BD5" w:themeColor="accent1"/>
+                            </w:rPr>
+                            <w:t>Jossi</w:t>
+                          </w:r>
+                          <w:proofErr w:type="spellEnd"/>
+                          <w:r>
+                            <w:rPr>
+                              <w:color w:val="5B9BD5" w:themeColor="accent1"/>
+                            </w:rPr>
+                            <w:t xml:space="preserve"> Sébastien</w:t>
                           </w:r>
                         </w:p>
                         <w:p>
@@ -537,8 +591,30 @@
                             <w:rPr>
                               <w:color w:val="5B9BD5" w:themeColor="accent1"/>
                             </w:rPr>
-                            <w:t>Experts : Fontaine Philippe &amp; Aegerter Fredy</w:t>
+                            <w:t xml:space="preserve">Experts : Fontaine Philippe &amp; </w:t>
                           </w:r>
+                          <w:proofErr w:type="spellStart"/>
+                          <w:r>
+                            <w:rPr>
+                              <w:color w:val="5B9BD5" w:themeColor="accent1"/>
+                            </w:rPr>
+                            <w:t>Aegerter</w:t>
+                          </w:r>
+                          <w:proofErr w:type="spellEnd"/>
+                          <w:r>
+                            <w:rPr>
+                              <w:color w:val="5B9BD5" w:themeColor="accent1"/>
+                            </w:rPr>
+                            <w:t xml:space="preserve"> </w:t>
+                          </w:r>
+                          <w:proofErr w:type="spellStart"/>
+                          <w:r>
+                            <w:rPr>
+                              <w:color w:val="5B9BD5" w:themeColor="accent1"/>
+                            </w:rPr>
+                            <w:t>Fredy</w:t>
+                          </w:r>
+                          <w:proofErr w:type="spellEnd"/>
                         </w:p>
                       </w:txbxContent>
                     </v:textbox>
@@ -1379,8 +1455,6 @@
       <w:r>
         <w:t>Ce document a pour but d’expliquer les différentes fonctionnalités de l’application avec des exemples de comment le faire.</w:t>
       </w:r>
-      <w:bookmarkStart w:id="1" w:name="_GoBack"/>
-      <w:bookmarkEnd w:id="1"/>
     </w:p>
     <w:p>
       <w:r>
@@ -1391,12 +1465,12 @@
       <w:pPr>
         <w:pStyle w:val="Titre1"/>
       </w:pPr>
-      <w:bookmarkStart w:id="2" w:name="_Toc9425291"/>
+      <w:bookmarkStart w:id="1" w:name="_Toc9425291"/>
       <w:r>
         <w:lastRenderedPageBreak/>
         <w:t>2. Créer un compte</w:t>
       </w:r>
-      <w:bookmarkEnd w:id="2"/>
+      <w:bookmarkEnd w:id="1"/>
     </w:p>
     <w:p>
       <w:r>
@@ -1522,8 +1596,7 @@
           </mc:Choice>
           <mc:Fallback>
             <w:pict>
-              <v:shape w14:anchorId="1A9D2787" id="_x0000_s1028" type="#_x0000_t202" style="position:absolute;margin-left:280.5pt;margin-top:3.85pt;width:2in;height:2in;z-index:251670528;visibility:visible;mso-wrap-style:none;mso-wrap-distance-left:9pt;mso-wrap-distance-top:0;mso-wrap-distance-right:9pt;mso-wrap-distance-bottom:0;mso-position-horizontal:absolute;mso-position-horizontal-relative:text;mso-position-vertical:absolute;mso-position-vertical-relative:text;v-text-anchor:top" o:gfxdata="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" filled="f" stroked="f">
-                <v:fill o:detectmouseclick="t"/>
+              <v:shape w14:anchorId="1A9D2787" id="Zone de texte 2" o:spid="_x0000_s1027" type="#_x0000_t202" style="position:absolute;margin-left:280.5pt;margin-top:3.85pt;width:2in;height:2in;z-index:251670528;visibility:visible;mso-wrap-style:none;mso-wrap-distance-left:9pt;mso-wrap-distance-top:0;mso-wrap-distance-right:9pt;mso-wrap-distance-bottom:0;mso-position-horizontal:absolute;mso-position-horizontal-relative:text;mso-position-vertical:absolute;mso-position-vertical-relative:text;v-text-anchor:top" o:gfxdata="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" filled="f" stroked="f">
                 <v:textbox style="mso-fit-shape-to-text:t">
                   <w:txbxContent>
                     <w:p>
@@ -1608,7 +1681,15 @@
         <w:t xml:space="preserve"> créer un compte </w:t>
       </w:r>
       <w:r>
-        <w:t xml:space="preserve">tous les champs sont obligatoire sauf le champs « description ». L’email proposez ne doit pas déjà </w:t>
+        <w:t xml:space="preserve">tous les champs sont obligatoire sauf </w:t>
+      </w:r>
+      <w:proofErr w:type="gramStart"/>
+      <w:r>
+        <w:t>le champs</w:t>
+      </w:r>
+      <w:proofErr w:type="gramEnd"/>
+      <w:r>
+        <w:t xml:space="preserve"> « description ». L’email proposez ne doit pas déjà </w:t>
       </w:r>
       <w:r>
         <w:t>exister</w:t>
@@ -1683,41 +1764,25 @@
         <w:pStyle w:val="Lgende"/>
         <w:jc w:val="center"/>
         <w:rPr>
-          <w:rStyle w:val="Emphaseple"/>
+          <w:rStyle w:val="Accentuationlgre"/>
         </w:rPr>
       </w:pPr>
-      <w:bookmarkStart w:id="3" w:name="_Toc9433655"/>
+      <w:bookmarkStart w:id="2" w:name="_Toc9454870"/>
       <w:r>
         <w:t xml:space="preserve">Figure </w:t>
       </w:r>
-      <w:r>
-        <w:fldChar w:fldCharType="begin"/>
-      </w:r>
-      <w:r>
-        <w:instrText xml:space="preserve"> S</w:instrText>
-      </w:r>
-      <w:r>
-        <w:instrText xml:space="preserve">EQ Figure \* ARABIC </w:instrText>
-      </w:r>
-      <w:r>
-        <w:fldChar w:fldCharType="separate"/>
-      </w:r>
-      <w:r>
-        <w:rPr>
-          <w:noProof/>
-        </w:rPr>
-        <w:t>1</w:t>
-      </w:r>
-      <w:r>
-        <w:rPr>
-          <w:noProof/>
-        </w:rPr>
-        <w:fldChar w:fldCharType="end"/>
-      </w:r>
+      <w:fldSimple w:instr=" SEQ Figure \* ARABIC ">
+        <w:r>
+          <w:rPr>
+            <w:noProof/>
+          </w:rPr>
+          <w:t>1</w:t>
+        </w:r>
+      </w:fldSimple>
       <w:r>
         <w:t xml:space="preserve"> : Créer son compte</w:t>
       </w:r>
-      <w:bookmarkEnd w:id="3"/>
+      <w:bookmarkEnd w:id="2"/>
     </w:p>
     <w:p>
       <w:r>
@@ -1728,12 +1793,12 @@
       <w:pPr>
         <w:pStyle w:val="Titre1"/>
       </w:pPr>
-      <w:bookmarkStart w:id="4" w:name="_Toc9425292"/>
+      <w:bookmarkStart w:id="3" w:name="_Toc9425292"/>
       <w:r>
         <w:lastRenderedPageBreak/>
         <w:t>3. Se connecter &amp; se déconnecter</w:t>
       </w:r>
-      <w:bookmarkEnd w:id="4"/>
+      <w:bookmarkEnd w:id="3"/>
     </w:p>
     <w:p>
       <w:r>
@@ -1835,8 +1900,7 @@
           </mc:Choice>
           <mc:Fallback>
             <w:pict>
-              <v:shape w14:anchorId="6A4D953E" id="Zone de texte 4" o:spid="_x0000_s1029" type="#_x0000_t202" style="position:absolute;margin-left:92.8pt;margin-top:3.35pt;width:2in;height:2in;z-index:251672576;visibility:visible;mso-wrap-style:none;mso-wrap-distance-left:9pt;mso-wrap-distance-top:0;mso-wrap-distance-right:9pt;mso-wrap-distance-bottom:0;mso-position-horizontal:right;mso-position-horizontal-relative:margin;mso-position-vertical:absolute;mso-position-vertical-relative:text;v-text-anchor:top" o:gfxdata="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" filled="f" stroked="f">
-                <v:fill o:detectmouseclick="t"/>
+              <v:shape w14:anchorId="6A4D953E" id="Zone de texte 4" o:spid="_x0000_s1028" type="#_x0000_t202" style="position:absolute;margin-left:92.8pt;margin-top:3.35pt;width:2in;height:2in;z-index:251672576;visibility:visible;mso-wrap-style:none;mso-wrap-distance-left:9pt;mso-wrap-distance-top:0;mso-wrap-distance-right:9pt;mso-wrap-distance-bottom:0;mso-position-horizontal:right;mso-position-horizontal-relative:margin;mso-position-vertical:absolute;mso-position-vertical-relative:text;v-text-anchor:top" o:gfxdata="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" filled="f" stroked="f">
                 <v:textbox style="mso-fit-shape-to-text:t">
                   <w:txbxContent>
                     <w:p>
@@ -1970,41 +2034,25 @@
         <w:pStyle w:val="Lgende"/>
         <w:jc w:val="center"/>
         <w:rPr>
-          <w:rStyle w:val="Emphaseple"/>
+          <w:rStyle w:val="Accentuationlgre"/>
         </w:rPr>
       </w:pPr>
-      <w:bookmarkStart w:id="5" w:name="_Toc9433656"/>
+      <w:bookmarkStart w:id="4" w:name="_Toc9454871"/>
       <w:r>
         <w:t xml:space="preserve">Figure </w:t>
       </w:r>
-      <w:r>
-        <w:fldChar w:fldCharType="begin"/>
-      </w:r>
-      <w:r>
-        <w:instrText xml:space="preserve"> S</w:instrText>
-      </w:r>
-      <w:r>
-        <w:instrText xml:space="preserve">EQ Figure \* ARABIC </w:instrText>
-      </w:r>
-      <w:r>
-        <w:fldChar w:fldCharType="separate"/>
-      </w:r>
-      <w:r>
-        <w:rPr>
-          <w:noProof/>
-        </w:rPr>
-        <w:t>2</w:t>
-      </w:r>
-      <w:r>
-        <w:rPr>
-          <w:noProof/>
-        </w:rPr>
-        <w:fldChar w:fldCharType="end"/>
-      </w:r>
+      <w:fldSimple w:instr=" SEQ Figure \* ARABIC ">
+        <w:r>
+          <w:rPr>
+            <w:noProof/>
+          </w:rPr>
+          <w:t>2</w:t>
+        </w:r>
+      </w:fldSimple>
       <w:r>
         <w:t xml:space="preserve"> : Se connecter</w:t>
       </w:r>
-      <w:bookmarkEnd w:id="5"/>
+      <w:bookmarkEnd w:id="4"/>
     </w:p>
     <w:p>
       <w:r>
@@ -2116,8 +2164,7 @@
           </mc:Choice>
           <mc:Fallback>
             <w:pict>
-              <v:shape w14:anchorId="0D3AB246" id="Zone de texte 5" o:spid="_x0000_s1030" type="#_x0000_t202" style="position:absolute;left:0;text-align:left;margin-left:389.25pt;margin-top:5.25pt;width:2in;height:2in;z-index:251674624;visibility:visible;mso-wrap-style:none;mso-wrap-distance-left:9pt;mso-wrap-distance-top:0;mso-wrap-distance-right:9pt;mso-wrap-distance-bottom:0;mso-position-horizontal:absolute;mso-position-horizontal-relative:text;mso-position-vertical:absolute;mso-position-vertical-relative:text;v-text-anchor:top" o:gfxdata="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" filled="f" stroked="f">
-                <v:fill o:detectmouseclick="t"/>
+              <v:shape w14:anchorId="0D3AB246" id="Zone de texte 5" o:spid="_x0000_s1029" type="#_x0000_t202" style="position:absolute;left:0;text-align:left;margin-left:389.25pt;margin-top:5.25pt;width:2in;height:2in;z-index:251674624;visibility:visible;mso-wrap-style:none;mso-wrap-distance-left:9pt;mso-wrap-distance-top:0;mso-wrap-distance-right:9pt;mso-wrap-distance-bottom:0;mso-position-horizontal:absolute;mso-position-horizontal-relative:text;mso-position-vertical:absolute;mso-position-vertical-relative:text;v-text-anchor:top" o:gfxdata="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" filled="f" stroked="f">
                 <v:textbox style="mso-fit-shape-to-text:t">
                   <w:txbxContent>
                     <w:p>
@@ -2178,38 +2225,25 @@
         <w:pStyle w:val="Lgende"/>
         <w:jc w:val="center"/>
         <w:rPr>
-          <w:rStyle w:val="Emphaseple"/>
+          <w:rStyle w:val="Accentuationlgre"/>
         </w:rPr>
       </w:pPr>
-      <w:bookmarkStart w:id="6" w:name="_Toc9433657"/>
+      <w:bookmarkStart w:id="5" w:name="_Toc9454872"/>
       <w:r>
         <w:t xml:space="preserve">Figure </w:t>
       </w:r>
-      <w:r>
-        <w:fldChar w:fldCharType="begin"/>
-      </w:r>
-      <w:r>
-        <w:instrText xml:space="preserve"> SEQ Figure \* ARABIC </w:instrText>
-      </w:r>
-      <w:r>
-        <w:fldChar w:fldCharType="separate"/>
-      </w:r>
-      <w:r>
-        <w:rPr>
-          <w:noProof/>
-        </w:rPr>
-        <w:t>3</w:t>
-      </w:r>
-      <w:r>
-        <w:rPr>
-          <w:noProof/>
-        </w:rPr>
-        <w:fldChar w:fldCharType="end"/>
-      </w:r>
+      <w:fldSimple w:instr=" SEQ Figure \* ARABIC ">
+        <w:r>
+          <w:rPr>
+            <w:noProof/>
+          </w:rPr>
+          <w:t>3</w:t>
+        </w:r>
+      </w:fldSimple>
       <w:r>
         <w:t xml:space="preserve"> : Se déconnecter</w:t>
       </w:r>
-      <w:bookmarkEnd w:id="6"/>
+      <w:bookmarkEnd w:id="5"/>
     </w:p>
     <w:p>
       <w:r>
@@ -2220,12 +2254,12 @@
       <w:pPr>
         <w:pStyle w:val="Titre1"/>
       </w:pPr>
-      <w:bookmarkStart w:id="7" w:name="_Toc9425293"/>
+      <w:bookmarkStart w:id="6" w:name="_Toc9425293"/>
       <w:r>
         <w:lastRenderedPageBreak/>
         <w:t>4. Création d’une annonce</w:t>
       </w:r>
-      <w:bookmarkEnd w:id="7"/>
+      <w:bookmarkEnd w:id="6"/>
     </w:p>
     <w:p>
       <w:r>
@@ -2278,38 +2312,25 @@
         <w:pStyle w:val="Lgende"/>
         <w:jc w:val="center"/>
       </w:pPr>
-      <w:bookmarkStart w:id="8" w:name="_Toc9433658"/>
+      <w:bookmarkStart w:id="7" w:name="_Toc9454873"/>
       <w:r>
         <w:t xml:space="preserve">Figure </w:t>
       </w:r>
-      <w:r>
-        <w:fldChar w:fldCharType="begin"/>
-      </w:r>
-      <w:r>
-        <w:instrText xml:space="preserve"> SEQ Figure \* ARABIC </w:instrText>
-      </w:r>
-      <w:r>
-        <w:fldChar w:fldCharType="separate"/>
-      </w:r>
-      <w:r>
-        <w:rPr>
-          <w:noProof/>
-        </w:rPr>
-        <w:t>4</w:t>
-      </w:r>
-      <w:r>
-        <w:rPr>
-          <w:noProof/>
-        </w:rPr>
-        <w:fldChar w:fldCharType="end"/>
-      </w:r>
+      <w:fldSimple w:instr=" SEQ Figure \* ARABIC ">
+        <w:r>
+          <w:rPr>
+            <w:noProof/>
+          </w:rPr>
+          <w:t>4</w:t>
+        </w:r>
+      </w:fldSimple>
       <w:r>
         <w:t xml:space="preserve"> </w:t>
       </w:r>
       <w:r>
         <w:t>: Création d’une annonce</w:t>
       </w:r>
-      <w:bookmarkEnd w:id="8"/>
+      <w:bookmarkEnd w:id="7"/>
     </w:p>
     <w:p>
       <w:r>
@@ -2320,12 +2341,12 @@
       <w:pPr>
         <w:pStyle w:val="Titre1"/>
       </w:pPr>
-      <w:bookmarkStart w:id="9" w:name="_Toc9425294"/>
+      <w:bookmarkStart w:id="8" w:name="_Toc9425294"/>
       <w:r>
         <w:lastRenderedPageBreak/>
         <w:t>5. Modification d’une annonce</w:t>
       </w:r>
-      <w:bookmarkEnd w:id="9"/>
+      <w:bookmarkEnd w:id="8"/>
     </w:p>
     <w:p>
       <w:r>
@@ -2371,38 +2392,25 @@
         <w:pStyle w:val="Lgende"/>
         <w:jc w:val="center"/>
         <w:rPr>
-          <w:rStyle w:val="Emphaseple"/>
+          <w:rStyle w:val="Accentuationlgre"/>
         </w:rPr>
       </w:pPr>
-      <w:bookmarkStart w:id="10" w:name="_Toc9433659"/>
+      <w:bookmarkStart w:id="9" w:name="_Toc9454874"/>
       <w:r>
         <w:t xml:space="preserve">Figure </w:t>
       </w:r>
-      <w:r>
-        <w:fldChar w:fldCharType="begin"/>
-      </w:r>
-      <w:r>
-        <w:instrText xml:space="preserve"> SEQ Figure \* ARABIC </w:instrText>
-      </w:r>
-      <w:r>
-        <w:fldChar w:fldCharType="separate"/>
-      </w:r>
-      <w:r>
-        <w:rPr>
-          <w:noProof/>
-        </w:rPr>
-        <w:t>5</w:t>
-      </w:r>
-      <w:r>
-        <w:rPr>
-          <w:noProof/>
-        </w:rPr>
-        <w:fldChar w:fldCharType="end"/>
-      </w:r>
+      <w:fldSimple w:instr=" SEQ Figure \* ARABIC ">
+        <w:r>
+          <w:rPr>
+            <w:noProof/>
+          </w:rPr>
+          <w:t>5</w:t>
+        </w:r>
+      </w:fldSimple>
       <w:r>
         <w:t xml:space="preserve"> : Modification d’une annonce</w:t>
       </w:r>
-      <w:bookmarkEnd w:id="10"/>
+      <w:bookmarkEnd w:id="9"/>
     </w:p>
     <w:p>
       <w:r>
@@ -2503,49 +2511,36 @@
         <w:pStyle w:val="Lgende"/>
         <w:jc w:val="center"/>
         <w:rPr>
-          <w:rStyle w:val="Emphaseple"/>
+          <w:rStyle w:val="Accentuationlgre"/>
         </w:rPr>
       </w:pPr>
-      <w:bookmarkStart w:id="11" w:name="_Toc9433660"/>
+      <w:bookmarkStart w:id="10" w:name="_Toc9454875"/>
       <w:r>
         <w:t xml:space="preserve">Figure </w:t>
       </w:r>
-      <w:r>
-        <w:fldChar w:fldCharType="begin"/>
-      </w:r>
-      <w:r>
-        <w:instrText xml:space="preserve"> SEQ Figure \* ARABIC </w:instrText>
-      </w:r>
-      <w:r>
-        <w:fldChar w:fldCharType="separate"/>
-      </w:r>
-      <w:r>
-        <w:rPr>
-          <w:noProof/>
-        </w:rPr>
-        <w:t>6</w:t>
-      </w:r>
-      <w:r>
-        <w:rPr>
-          <w:noProof/>
-        </w:rPr>
-        <w:fldChar w:fldCharType="end"/>
-      </w:r>
+      <w:fldSimple w:instr=" SEQ Figure \* ARABIC ">
+        <w:r>
+          <w:rPr>
+            <w:noProof/>
+          </w:rPr>
+          <w:t>6</w:t>
+        </w:r>
+      </w:fldSimple>
       <w:r>
         <w:t xml:space="preserve"> : Pop-up de confirmation</w:t>
       </w:r>
-      <w:bookmarkEnd w:id="11"/>
+      <w:bookmarkEnd w:id="10"/>
     </w:p>
     <w:p>
       <w:pPr>
         <w:pStyle w:val="Titre1"/>
       </w:pPr>
-      <w:bookmarkStart w:id="12" w:name="_Toc9425295"/>
+      <w:bookmarkStart w:id="11" w:name="_Toc9425295"/>
       <w:r>
         <w:lastRenderedPageBreak/>
         <w:t>6. Suppression d’une annonce</w:t>
       </w:r>
-      <w:bookmarkEnd w:id="12"/>
+      <w:bookmarkEnd w:id="11"/>
     </w:p>
     <w:p>
       <w:r>
@@ -2674,48 +2669,35 @@
         <w:pStyle w:val="Lgende"/>
         <w:jc w:val="center"/>
         <w:rPr>
-          <w:rStyle w:val="Emphaseple"/>
+          <w:rStyle w:val="Accentuationlgre"/>
         </w:rPr>
       </w:pPr>
-      <w:bookmarkStart w:id="13" w:name="_Toc9433661"/>
+      <w:bookmarkStart w:id="12" w:name="_Toc9454876"/>
       <w:r>
         <w:t xml:space="preserve">Figure </w:t>
       </w:r>
-      <w:r>
-        <w:fldChar w:fldCharType="begin"/>
-      </w:r>
-      <w:r>
-        <w:instrText xml:space="preserve"> SEQ Figure \* ARABIC </w:instrText>
-      </w:r>
-      <w:r>
-        <w:fldChar w:fldCharType="separate"/>
-      </w:r>
-      <w:r>
-        <w:rPr>
-          <w:noProof/>
-        </w:rPr>
-        <w:t>7</w:t>
-      </w:r>
-      <w:r>
-        <w:rPr>
-          <w:noProof/>
-        </w:rPr>
-        <w:fldChar w:fldCharType="end"/>
-      </w:r>
+      <w:fldSimple w:instr=" SEQ Figure \* ARABIC ">
+        <w:r>
+          <w:rPr>
+            <w:noProof/>
+          </w:rPr>
+          <w:t>7</w:t>
+        </w:r>
+      </w:fldSimple>
       <w:r>
         <w:t xml:space="preserve"> : Suppression d’une annonce</w:t>
       </w:r>
-      <w:bookmarkEnd w:id="13"/>
+      <w:bookmarkEnd w:id="12"/>
     </w:p>
     <w:p>
       <w:pPr>
         <w:pStyle w:val="Titre1"/>
       </w:pPr>
-      <w:bookmarkStart w:id="14" w:name="_Toc9425296"/>
+      <w:bookmarkStart w:id="13" w:name="_Toc9425296"/>
       <w:r>
         <w:t>7. Création d’une évaluation</w:t>
       </w:r>
-      <w:bookmarkEnd w:id="14"/>
+      <w:bookmarkEnd w:id="13"/>
     </w:p>
     <w:p>
       <w:r>
@@ -2796,38 +2778,25 @@
         <w:pStyle w:val="Lgende"/>
         <w:jc w:val="center"/>
         <w:rPr>
-          <w:rStyle w:val="Emphaseple"/>
+          <w:rStyle w:val="Accentuationlgre"/>
         </w:rPr>
       </w:pPr>
-      <w:bookmarkStart w:id="15" w:name="_Toc9433662"/>
+      <w:bookmarkStart w:id="14" w:name="_Toc9454877"/>
       <w:r>
         <w:t xml:space="preserve">Figure </w:t>
       </w:r>
-      <w:r>
-        <w:fldChar w:fldCharType="begin"/>
-      </w:r>
-      <w:r>
-        <w:instrText xml:space="preserve"> SEQ Figure \* ARABIC </w:instrText>
-      </w:r>
-      <w:r>
-        <w:fldChar w:fldCharType="separate"/>
-      </w:r>
-      <w:r>
-        <w:rPr>
-          <w:noProof/>
-        </w:rPr>
-        <w:t>8</w:t>
-      </w:r>
-      <w:r>
-        <w:rPr>
-          <w:noProof/>
-        </w:rPr>
-        <w:fldChar w:fldCharType="end"/>
-      </w:r>
+      <w:fldSimple w:instr=" SEQ Figure \* ARABIC ">
+        <w:r>
+          <w:rPr>
+            <w:noProof/>
+          </w:rPr>
+          <w:t>8</w:t>
+        </w:r>
+      </w:fldSimple>
       <w:r>
         <w:t xml:space="preserve"> : Création d’une évaluation</w:t>
       </w:r>
-      <w:bookmarkEnd w:id="15"/>
+      <w:bookmarkEnd w:id="14"/>
     </w:p>
     <w:p>
       <w:r>
@@ -2838,7 +2807,7 @@
       <w:pPr>
         <w:pStyle w:val="Titre1"/>
       </w:pPr>
-      <w:bookmarkStart w:id="16" w:name="_Toc9425297"/>
+      <w:bookmarkStart w:id="15" w:name="_Toc9425297"/>
       <w:r>
         <w:lastRenderedPageBreak/>
         <w:t>8.</w:t>
@@ -2846,7 +2815,7 @@
       <w:r>
         <w:t xml:space="preserve"> Consulter son profil</w:t>
       </w:r>
-      <w:bookmarkEnd w:id="16"/>
+      <w:bookmarkEnd w:id="15"/>
     </w:p>
     <w:p>
       <w:r>
@@ -2965,7 +2934,7 @@
           </mc:Choice>
           <mc:Fallback>
             <w:pict>
-              <v:shape w14:anchorId="5C99F632" id="Zone de texte 160" o:spid="_x0000_s1031" type="#_x0000_t202" style="position:absolute;margin-left:182.15pt;margin-top:14.35pt;width:453.6pt;height:47.6pt;z-index:251662336;visibility:visible;mso-wrap-style:none;mso-wrap-distance-left:9pt;mso-wrap-distance-top:0;mso-wrap-distance-right:9pt;mso-wrap-distance-bottom:0;mso-position-horizontal:absolute;mso-position-horizontal-relative:text;mso-position-vertical:absolute;mso-position-vertical-relative:text;v-text-anchor:top" o:gfxdata="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" filled="f" stroked="f">
+              <v:shape w14:anchorId="5C99F632" id="Zone de texte 160" o:spid="_x0000_s1030" type="#_x0000_t202" style="position:absolute;margin-left:182.15pt;margin-top:14.35pt;width:453.6pt;height:47.6pt;z-index:251662336;visibility:visible;mso-wrap-style:none;mso-wrap-distance-left:9pt;mso-wrap-distance-top:0;mso-wrap-distance-right:9pt;mso-wrap-distance-bottom:0;mso-position-horizontal:absolute;mso-position-horizontal-relative:text;mso-position-vertical:absolute;mso-position-vertical-relative:text;v-text-anchor:top" o:gfxdata="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" filled="f" stroked="f">
                 <v:textbox style="mso-fit-shape-to-text:t">
                   <w:txbxContent>
                     <w:p>
@@ -3076,41 +3045,28 @@
         <w:pStyle w:val="Lgende"/>
         <w:jc w:val="center"/>
         <w:rPr>
-          <w:rStyle w:val="Emphaseple"/>
+          <w:rStyle w:val="Accentuationlgre"/>
         </w:rPr>
       </w:pPr>
-      <w:bookmarkStart w:id="17" w:name="_Toc9433663"/>
+      <w:bookmarkStart w:id="16" w:name="_Toc9454878"/>
       <w:r>
         <w:t xml:space="preserve">Figure </w:t>
       </w:r>
-      <w:r>
-        <w:fldChar w:fldCharType="begin"/>
-      </w:r>
-      <w:r>
-        <w:instrText xml:space="preserve"> SEQ Figure \* ARABIC </w:instrText>
-      </w:r>
-      <w:r>
-        <w:fldChar w:fldCharType="separate"/>
-      </w:r>
-      <w:r>
-        <w:rPr>
-          <w:noProof/>
-        </w:rPr>
-        <w:t>9</w:t>
-      </w:r>
-      <w:r>
-        <w:rPr>
-          <w:noProof/>
-        </w:rPr>
-        <w:fldChar w:fldCharType="end"/>
-      </w:r>
+      <w:fldSimple w:instr=" SEQ Figure \* ARABIC ">
+        <w:r>
+          <w:rPr>
+            <w:noProof/>
+          </w:rPr>
+          <w:t>9</w:t>
+        </w:r>
+      </w:fldSimple>
       <w:r>
         <w:t xml:space="preserve"> </w:t>
       </w:r>
       <w:r>
         <w:t>: Barre de navigation</w:t>
       </w:r>
-      <w:bookmarkEnd w:id="17"/>
+      <w:bookmarkEnd w:id="16"/>
     </w:p>
     <w:p>
       <w:r>
@@ -3139,38 +3095,25 @@
         <w:pStyle w:val="Lgende"/>
         <w:jc w:val="center"/>
         <w:rPr>
-          <w:rStyle w:val="Emphaseple"/>
+          <w:rStyle w:val="Accentuationlgre"/>
         </w:rPr>
       </w:pPr>
-      <w:bookmarkStart w:id="18" w:name="_Toc9433664"/>
+      <w:bookmarkStart w:id="17" w:name="_Toc9454879"/>
       <w:r>
         <w:t xml:space="preserve">Figure </w:t>
       </w:r>
-      <w:r>
-        <w:fldChar w:fldCharType="begin"/>
-      </w:r>
-      <w:r>
-        <w:instrText xml:space="preserve"> SEQ Figure \* ARABIC </w:instrText>
-      </w:r>
-      <w:r>
-        <w:fldChar w:fldCharType="separate"/>
-      </w:r>
-      <w:r>
-        <w:rPr>
-          <w:noProof/>
-        </w:rPr>
-        <w:t>10</w:t>
-      </w:r>
-      <w:r>
-        <w:rPr>
-          <w:noProof/>
-        </w:rPr>
-        <w:fldChar w:fldCharType="end"/>
-      </w:r>
+      <w:fldSimple w:instr=" SEQ Figure \* ARABIC ">
+        <w:r>
+          <w:rPr>
+            <w:noProof/>
+          </w:rPr>
+          <w:t>10</w:t>
+        </w:r>
+      </w:fldSimple>
       <w:r>
         <w:t xml:space="preserve"> : Affichage de son profil</w:t>
       </w:r>
-      <w:bookmarkEnd w:id="18"/>
+      <w:bookmarkEnd w:id="17"/>
     </w:p>
     <w:p>
       <w:r>
@@ -3181,7 +3124,7 @@
       <w:pPr>
         <w:pStyle w:val="Titre1"/>
       </w:pPr>
-      <w:bookmarkStart w:id="19" w:name="_Toc9425298"/>
+      <w:bookmarkStart w:id="18" w:name="_Toc9425298"/>
       <w:r>
         <w:lastRenderedPageBreak/>
         <w:t>9</w:t>
@@ -3189,7 +3132,7 @@
       <w:r>
         <w:t>. Modifier son profil</w:t>
       </w:r>
-      <w:bookmarkEnd w:id="19"/>
+      <w:bookmarkEnd w:id="18"/>
     </w:p>
     <w:p>
       <w:r>
@@ -3290,57 +3233,418 @@
         <w:pStyle w:val="Lgende"/>
         <w:jc w:val="center"/>
         <w:rPr>
-          <w:rStyle w:val="Emphaseple"/>
+          <w:rStyle w:val="Accentuationlgre"/>
         </w:rPr>
       </w:pPr>
-      <w:bookmarkStart w:id="20" w:name="_Toc9433665"/>
+      <w:bookmarkStart w:id="19" w:name="_Toc9454880"/>
       <w:r>
         <w:t xml:space="preserve">Figure </w:t>
       </w:r>
-      <w:r>
-        <w:fldChar w:fldCharType="begin"/>
-      </w:r>
-      <w:r>
-        <w:instrText xml:space="preserve"> SEQ Figure \* ARABIC </w:instrText>
-      </w:r>
-      <w:r>
-        <w:fldChar w:fldCharType="separate"/>
-      </w:r>
+      <w:fldSimple w:instr=" SEQ Figure \* ARABIC ">
+        <w:r>
+          <w:rPr>
+            <w:noProof/>
+          </w:rPr>
+          <w:t>11</w:t>
+        </w:r>
+      </w:fldSimple>
+      <w:r>
+        <w:t xml:space="preserve"> : Modification de son profil</w:t>
+      </w:r>
+      <w:bookmarkEnd w:id="19"/>
+    </w:p>
+    <w:p>
+      <w:r>
+        <w:br w:type="page"/>
+      </w:r>
+    </w:p>
+    <w:p>
+      <w:pPr>
+        <w:pStyle w:val="Titre1"/>
+      </w:pPr>
+      <w:bookmarkStart w:id="20" w:name="_Toc9425313"/>
+      <w:r>
+        <w:lastRenderedPageBreak/>
+        <w:t>10. Faire une recherche sur l’accueil</w:t>
+      </w:r>
+    </w:p>
+    <w:p>
+      <w:r>
+        <w:t>La recherche se constitue en trois parties, une liste déroulante permettant de choisir dans quelle partie de l’annonce rechercher, une boite de recherche et une boîte à cocher pour les annonces bio.</w:t>
+      </w:r>
+    </w:p>
+    <w:p>
+      <w:pPr>
+        <w:keepNext/>
+      </w:pPr>
       <w:r>
         <w:rPr>
           <w:noProof/>
         </w:rPr>
-        <w:t>11</w:t>
-      </w:r>
+        <w:drawing>
+          <wp:inline distT="0" distB="0" distL="0" distR="0">
+            <wp:extent cx="5756910" cy="629285"/>
+            <wp:effectExtent l="0" t="0" r="0" b="0"/>
+            <wp:docPr id="14" name="Image 14"/>
+            <wp:cNvGraphicFramePr>
+              <a:graphicFrameLocks xmlns:a="http://schemas.openxmlformats.org/drawingml/2006/main" noChangeAspect="1"/>
+            </wp:cNvGraphicFramePr>
+            <a:graphic xmlns:a="http://schemas.openxmlformats.org/drawingml/2006/main">
+              <a:graphicData uri="http://schemas.openxmlformats.org/drawingml/2006/picture">
+                <pic:pic xmlns:pic="http://schemas.openxmlformats.org/drawingml/2006/picture">
+                  <pic:nvPicPr>
+                    <pic:cNvPr id="0" name="Picture 17"/>
+                    <pic:cNvPicPr>
+                      <a:picLocks noChangeAspect="1" noChangeArrowheads="1"/>
+                    </pic:cNvPicPr>
+                  </pic:nvPicPr>
+                  <pic:blipFill>
+                    <a:blip r:embed="rId27">
+                      <a:extLst>
+                        <a:ext uri="{28A0092B-C50C-407E-A947-70E740481C1C}">
+                          <a14:useLocalDpi xmlns:a14="http://schemas.microsoft.com/office/drawing/2010/main" val="0"/>
+                        </a:ext>
+                      </a:extLst>
+                    </a:blip>
+                    <a:srcRect/>
+                    <a:stretch>
+                      <a:fillRect/>
+                    </a:stretch>
+                  </pic:blipFill>
+                  <pic:spPr bwMode="auto">
+                    <a:xfrm>
+                      <a:off x="0" y="0"/>
+                      <a:ext cx="5756910" cy="629285"/>
+                    </a:xfrm>
+                    <a:prstGeom prst="rect">
+                      <a:avLst/>
+                    </a:prstGeom>
+                    <a:noFill/>
+                    <a:ln>
+                      <a:noFill/>
+                    </a:ln>
+                  </pic:spPr>
+                </pic:pic>
+              </a:graphicData>
+            </a:graphic>
+          </wp:inline>
+        </w:drawing>
+      </w:r>
+    </w:p>
+    <w:p>
+      <w:pPr>
+        <w:pStyle w:val="Lgende"/>
+        <w:jc w:val="center"/>
+      </w:pPr>
+      <w:bookmarkStart w:id="21" w:name="_Toc9454881"/>
+      <w:r>
+        <w:t xml:space="preserve">Figure </w:t>
+      </w:r>
+      <w:fldSimple w:instr=" SEQ Figure \* ARABIC ">
+        <w:r>
+          <w:rPr>
+            <w:noProof/>
+          </w:rPr>
+          <w:t>12</w:t>
+        </w:r>
+      </w:fldSimple>
+      <w:r>
+        <w:t xml:space="preserve"> : Formulaire de recherche d'annonce</w:t>
+      </w:r>
+      <w:bookmarkEnd w:id="21"/>
+    </w:p>
+    <w:p>
+      <w:pPr>
+        <w:keepNext/>
+      </w:pPr>
       <w:r>
         <w:rPr>
           <w:noProof/>
         </w:rPr>
-        <w:fldChar w:fldCharType="end"/>
-      </w:r>
-      <w:r>
-        <w:t xml:space="preserve"> : Modification de son profil</w:t>
-      </w:r>
-      <w:bookmarkEnd w:id="20"/>
+        <w:drawing>
+          <wp:anchor distT="0" distB="0" distL="114300" distR="114300" simplePos="0" relativeHeight="251677696" behindDoc="1" locked="0" layoutInCell="1" allowOverlap="1">
+            <wp:simplePos x="0" y="0"/>
+            <wp:positionH relativeFrom="column">
+              <wp:posOffset>-25</wp:posOffset>
+            </wp:positionH>
+            <wp:positionV relativeFrom="paragraph">
+              <wp:posOffset>-305</wp:posOffset>
+            </wp:positionV>
+            <wp:extent cx="2172335" cy="1638300"/>
+            <wp:effectExtent l="0" t="0" r="0" b="0"/>
+            <wp:wrapTight wrapText="bothSides">
+              <wp:wrapPolygon edited="0">
+                <wp:start x="0" y="0"/>
+                <wp:lineTo x="0" y="21349"/>
+                <wp:lineTo x="21404" y="21349"/>
+                <wp:lineTo x="21404" y="0"/>
+                <wp:lineTo x="0" y="0"/>
+              </wp:wrapPolygon>
+            </wp:wrapTight>
+            <wp:docPr id="13" name="Image 13"/>
+            <wp:cNvGraphicFramePr>
+              <a:graphicFrameLocks xmlns:a="http://schemas.openxmlformats.org/drawingml/2006/main" noChangeAspect="1"/>
+            </wp:cNvGraphicFramePr>
+            <a:graphic xmlns:a="http://schemas.openxmlformats.org/drawingml/2006/main">
+              <a:graphicData uri="http://schemas.openxmlformats.org/drawingml/2006/picture">
+                <pic:pic xmlns:pic="http://schemas.openxmlformats.org/drawingml/2006/picture">
+                  <pic:nvPicPr>
+                    <pic:cNvPr id="0" name="Picture 16"/>
+                    <pic:cNvPicPr>
+                      <a:picLocks noChangeAspect="1" noChangeArrowheads="1"/>
+                    </pic:cNvPicPr>
+                  </pic:nvPicPr>
+                  <pic:blipFill>
+                    <a:blip r:embed="rId28">
+                      <a:extLst>
+                        <a:ext uri="{28A0092B-C50C-407E-A947-70E740481C1C}">
+                          <a14:useLocalDpi xmlns:a14="http://schemas.microsoft.com/office/drawing/2010/main" val="0"/>
+                        </a:ext>
+                      </a:extLst>
+                    </a:blip>
+                    <a:srcRect/>
+                    <a:stretch>
+                      <a:fillRect/>
+                    </a:stretch>
+                  </pic:blipFill>
+                  <pic:spPr bwMode="auto">
+                    <a:xfrm>
+                      <a:off x="0" y="0"/>
+                      <a:ext cx="2172335" cy="1638300"/>
+                    </a:xfrm>
+                    <a:prstGeom prst="rect">
+                      <a:avLst/>
+                    </a:prstGeom>
+                    <a:noFill/>
+                    <a:ln>
+                      <a:noFill/>
+                    </a:ln>
+                  </pic:spPr>
+                </pic:pic>
+              </a:graphicData>
+            </a:graphic>
+            <wp14:sizeRelH relativeFrom="page">
+              <wp14:pctWidth>0</wp14:pctWidth>
+            </wp14:sizeRelH>
+            <wp14:sizeRelV relativeFrom="page">
+              <wp14:pctHeight>0</wp14:pctHeight>
+            </wp14:sizeRelV>
+          </wp:anchor>
+        </w:drawing>
+      </w:r>
+      <w:r>
+        <w:t>Pour effectuer une recherche comme ici les annonces venant</w:t>
+      </w:r>
+      <w:r>
+        <w:t xml:space="preserve"> de Lausanne. Il faut sélectionner dans le menu déroulant l’option « Ville » puis dans la barre de recherche taper « </w:t>
+      </w:r>
+      <w:proofErr w:type="spellStart"/>
+      <w:r>
+        <w:t>lausanne</w:t>
+      </w:r>
+      <w:proofErr w:type="spellEnd"/>
+      <w:r>
+        <w:t> »</w:t>
+      </w:r>
+      <w:r>
+        <w:t xml:space="preserve"> et cliquer sur le bouton </w:t>
+      </w:r>
+      <w:r>
+        <w:rPr>
+          <w:noProof/>
+        </w:rPr>
+        <w:drawing>
+          <wp:inline distT="0" distB="0" distL="0" distR="0">
+            <wp:extent cx="416966" cy="315833"/>
+            <wp:effectExtent l="0" t="0" r="2540" b="8255"/>
+            <wp:docPr id="15" name="Image 15"/>
+            <wp:cNvGraphicFramePr>
+              <a:graphicFrameLocks xmlns:a="http://schemas.openxmlformats.org/drawingml/2006/main" noChangeAspect="1"/>
+            </wp:cNvGraphicFramePr>
+            <a:graphic xmlns:a="http://schemas.openxmlformats.org/drawingml/2006/main">
+              <a:graphicData uri="http://schemas.openxmlformats.org/drawingml/2006/picture">
+                <pic:pic xmlns:pic="http://schemas.openxmlformats.org/drawingml/2006/picture">
+                  <pic:nvPicPr>
+                    <pic:cNvPr id="0" name="Picture 18"/>
+                    <pic:cNvPicPr>
+                      <a:picLocks noChangeAspect="1" noChangeArrowheads="1"/>
+                    </pic:cNvPicPr>
+                  </pic:nvPicPr>
+                  <pic:blipFill>
+                    <a:blip r:embed="rId29" cstate="print">
+                      <a:extLst>
+                        <a:ext uri="{28A0092B-C50C-407E-A947-70E740481C1C}">
+                          <a14:useLocalDpi xmlns:a14="http://schemas.microsoft.com/office/drawing/2010/main" val="0"/>
+                        </a:ext>
+                      </a:extLst>
+                    </a:blip>
+                    <a:srcRect/>
+                    <a:stretch>
+                      <a:fillRect/>
+                    </a:stretch>
+                  </pic:blipFill>
+                  <pic:spPr bwMode="auto">
+                    <a:xfrm>
+                      <a:off x="0" y="0"/>
+                      <a:ext cx="436510" cy="330637"/>
+                    </a:xfrm>
+                    <a:prstGeom prst="rect">
+                      <a:avLst/>
+                    </a:prstGeom>
+                    <a:noFill/>
+                    <a:ln>
+                      <a:noFill/>
+                    </a:ln>
+                  </pic:spPr>
+                </pic:pic>
+              </a:graphicData>
+            </a:graphic>
+          </wp:inline>
+        </w:drawing>
+      </w:r>
+      <w:r>
+        <w:t>.</w:t>
+      </w:r>
     </w:p>
     <w:p>
-      <w:r>
-        <w:br w:type="page"/>
+      <w:pPr>
+        <w:keepNext/>
+      </w:pPr>
+      <w:r>
+        <w:t>Pour n’avoir que les annonces bio il suffit de cocher la boîte à cocher « Bio »</w:t>
       </w:r>
     </w:p>
     <w:p>
       <w:pPr>
+        <w:keepNext/>
+      </w:pPr>
+    </w:p>
+    <w:p>
+      <w:pPr>
+        <w:pStyle w:val="Lgende"/>
+      </w:pPr>
+      <w:bookmarkStart w:id="22" w:name="_Toc9454882"/>
+      <w:r>
+        <w:t xml:space="preserve">Figure </w:t>
+      </w:r>
+      <w:fldSimple w:instr=" SEQ Figure \* ARABIC ">
+        <w:r>
+          <w:rPr>
+            <w:noProof/>
+          </w:rPr>
+          <w:t>13</w:t>
+        </w:r>
+      </w:fldSimple>
+      <w:r>
+        <w:t xml:space="preserve"> : Liste déroulante avec les options de recherche</w:t>
+      </w:r>
+      <w:bookmarkEnd w:id="22"/>
+    </w:p>
+    <w:p>
+      <w:r>
+        <w:t>Il est aussi possible de recherche toutes les annonces bio, il suffit de cocher la boîte à cocher sans rien mettre dans la barre de recherche.</w:t>
+      </w:r>
+    </w:p>
+    <w:p>
+      <w:pPr>
+        <w:keepNext/>
+      </w:pPr>
+      <w:r>
+        <w:rPr>
+          <w:noProof/>
+        </w:rPr>
+        <w:drawing>
+          <wp:inline distT="0" distB="0" distL="0" distR="0">
+            <wp:extent cx="5756910" cy="665480"/>
+            <wp:effectExtent l="0" t="0" r="0" b="1270"/>
+            <wp:docPr id="16" name="Image 16"/>
+            <wp:cNvGraphicFramePr>
+              <a:graphicFrameLocks xmlns:a="http://schemas.openxmlformats.org/drawingml/2006/main" noChangeAspect="1"/>
+            </wp:cNvGraphicFramePr>
+            <a:graphic xmlns:a="http://schemas.openxmlformats.org/drawingml/2006/main">
+              <a:graphicData uri="http://schemas.openxmlformats.org/drawingml/2006/picture">
+                <pic:pic xmlns:pic="http://schemas.openxmlformats.org/drawingml/2006/picture">
+                  <pic:nvPicPr>
+                    <pic:cNvPr id="0" name="Picture 19"/>
+                    <pic:cNvPicPr>
+                      <a:picLocks noChangeAspect="1" noChangeArrowheads="1"/>
+                    </pic:cNvPicPr>
+                  </pic:nvPicPr>
+                  <pic:blipFill>
+                    <a:blip r:embed="rId30">
+                      <a:extLst>
+                        <a:ext uri="{28A0092B-C50C-407E-A947-70E740481C1C}">
+                          <a14:useLocalDpi xmlns:a14="http://schemas.microsoft.com/office/drawing/2010/main" val="0"/>
+                        </a:ext>
+                      </a:extLst>
+                    </a:blip>
+                    <a:srcRect/>
+                    <a:stretch>
+                      <a:fillRect/>
+                    </a:stretch>
+                  </pic:blipFill>
+                  <pic:spPr bwMode="auto">
+                    <a:xfrm>
+                      <a:off x="0" y="0"/>
+                      <a:ext cx="5756910" cy="665480"/>
+                    </a:xfrm>
+                    <a:prstGeom prst="rect">
+                      <a:avLst/>
+                    </a:prstGeom>
+                    <a:noFill/>
+                    <a:ln>
+                      <a:noFill/>
+                    </a:ln>
+                  </pic:spPr>
+                </pic:pic>
+              </a:graphicData>
+            </a:graphic>
+          </wp:inline>
+        </w:drawing>
+      </w:r>
+    </w:p>
+    <w:p>
+      <w:pPr>
+        <w:pStyle w:val="Lgende"/>
+        <w:jc w:val="center"/>
+      </w:pPr>
+      <w:bookmarkStart w:id="23" w:name="_Toc9454883"/>
+      <w:r>
+        <w:t xml:space="preserve">Figure </w:t>
+      </w:r>
+      <w:fldSimple w:instr=" SEQ Figure \* ARABIC ">
+        <w:r>
+          <w:rPr>
+            <w:noProof/>
+          </w:rPr>
+          <w:t>14</w:t>
+        </w:r>
+      </w:fldSimple>
+      <w:r>
+        <w:t xml:space="preserve"> : Formulaire de recherche d'annonce bio</w:t>
+      </w:r>
+      <w:bookmarkEnd w:id="23"/>
+    </w:p>
+    <w:p>
+      <w:r>
+        <w:br w:type="page"/>
+      </w:r>
+    </w:p>
+    <w:p>
+      <w:pPr>
         <w:pStyle w:val="Titre1"/>
       </w:pPr>
-      <w:bookmarkStart w:id="21" w:name="_Toc9425313"/>
       <w:r>
         <w:lastRenderedPageBreak/>
-        <w:t>10</w:t>
+        <w:t>1</w:t>
+      </w:r>
+      <w:r>
+        <w:t>1</w:t>
       </w:r>
       <w:r>
         <w:t>. Consultation des nouvelles annonces</w:t>
       </w:r>
-      <w:bookmarkEnd w:id="21"/>
+      <w:bookmarkEnd w:id="20"/>
     </w:p>
     <w:p>
       <w:r>
@@ -3455,11 +3759,7 @@
           </mc:Choice>
           <mc:Fallback>
             <w:pict>
-              <v:shapetype w14:anchorId="2C9FDF82" id="_x0000_t202" coordsize="21600,21600" o:spt="202" path="m,l,21600r21600,l21600,xe">
-                <v:stroke joinstyle="miter"/>
-                <v:path gradientshapeok="t" o:connecttype="rect"/>
-              </v:shapetype>
-              <v:shape id="Zone de texte 6" o:spid="_x0000_s1031" type="#_x0000_t202" style="position:absolute;margin-left:239.15pt;margin-top:16.8pt;width:2in;height:2in;z-index:251676672;visibility:visible;mso-wrap-style:none;mso-wrap-distance-left:9pt;mso-wrap-distance-top:0;mso-wrap-distance-right:9pt;mso-wrap-distance-bottom:0;mso-position-horizontal:absolute;mso-position-horizontal-relative:text;mso-position-vertical:absolute;mso-position-vertical-relative:text;v-text-anchor:top" o:gfxdata="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" filled="f" stroked="f">
+              <v:shape w14:anchorId="2C9FDF82" id="Zone de texte 6" o:spid="_x0000_s1031" type="#_x0000_t202" style="position:absolute;margin-left:239.15pt;margin-top:16.8pt;width:2in;height:2in;z-index:251676672;visibility:visible;mso-wrap-style:none;mso-wrap-distance-left:9pt;mso-wrap-distance-top:0;mso-wrap-distance-right:9pt;mso-wrap-distance-bottom:0;mso-position-horizontal:absolute;mso-position-horizontal-relative:text;mso-position-vertical:absolute;mso-position-vertical-relative:text;v-text-anchor:top" o:gfxdata="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" filled="f" stroked="f">
                 <v:textbox style="mso-fit-shape-to-text:t">
                   <w:txbxContent>
                     <w:p>
@@ -3557,7 +3857,7 @@
                     </pic:cNvPicPr>
                   </pic:nvPicPr>
                   <pic:blipFill>
-                    <a:blip r:embed="rId27">
+                    <a:blip r:embed="rId31">
                       <a:extLst>
                         <a:ext uri="{28A0092B-C50C-407E-A947-70E740481C1C}">
                           <a14:useLocalDpi xmlns:a14="http://schemas.microsoft.com/office/drawing/2010/main" val="0"/>
@@ -3594,20 +3894,33 @@
         <w:pStyle w:val="Lgende"/>
         <w:jc w:val="center"/>
       </w:pPr>
-      <w:bookmarkStart w:id="22" w:name="_Toc9414991"/>
-      <w:bookmarkStart w:id="23" w:name="_Toc9415022"/>
-      <w:bookmarkStart w:id="24" w:name="_Toc9433666"/>
+      <w:bookmarkStart w:id="24" w:name="_Toc9414991"/>
+      <w:bookmarkStart w:id="25" w:name="_Toc9415022"/>
+      <w:bookmarkStart w:id="26" w:name="_Toc9454884"/>
       <w:r>
         <w:t xml:space="preserve">Figure </w:t>
       </w:r>
-      <w:fldSimple w:instr=" SEQ Figure \* ARABIC ">
-        <w:r>
-          <w:rPr>
-            <w:noProof/>
-          </w:rPr>
-          <w:t>12</w:t>
-        </w:r>
-      </w:fldSimple>
+      <w:r>
+        <w:fldChar w:fldCharType="begin"/>
+      </w:r>
+      <w:r>
+        <w:instrText xml:space="preserve"> SEQ Figure \* ARABIC </w:instrText>
+      </w:r>
+      <w:r>
+        <w:fldChar w:fldCharType="separate"/>
+      </w:r>
+      <w:r>
+        <w:rPr>
+          <w:noProof/>
+        </w:rPr>
+        <w:t>15</w:t>
+      </w:r>
+      <w:r>
+        <w:rPr>
+          <w:noProof/>
+        </w:rPr>
+        <w:fldChar w:fldCharType="end"/>
+      </w:r>
       <w:r>
         <w:t xml:space="preserve"> </w:t>
       </w:r>
@@ -3617,9 +3930,9 @@
       <w:r>
         <w:t>Barre de navigation de l'administrateur</w:t>
       </w:r>
-      <w:bookmarkEnd w:id="22"/>
-      <w:bookmarkEnd w:id="23"/>
       <w:bookmarkEnd w:id="24"/>
+      <w:bookmarkEnd w:id="25"/>
+      <w:bookmarkEnd w:id="26"/>
     </w:p>
     <w:p>
       <w:r>
@@ -3653,7 +3966,7 @@
                     </pic:cNvPicPr>
                   </pic:nvPicPr>
                   <pic:blipFill>
-                    <a:blip r:embed="rId28" cstate="print">
+                    <a:blip r:embed="rId32" cstate="print">
                       <a:extLst>
                         <a:ext uri="{28A0092B-C50C-407E-A947-70E740481C1C}">
                           <a14:useLocalDpi xmlns:a14="http://schemas.microsoft.com/office/drawing/2010/main" val="0"/>
@@ -3715,7 +4028,7 @@
                     </pic:cNvPicPr>
                   </pic:nvPicPr>
                   <pic:blipFill>
-                    <a:blip r:embed="rId29" cstate="print">
+                    <a:blip r:embed="rId33" cstate="print">
                       <a:extLst>
                         <a:ext uri="{28A0092B-C50C-407E-A947-70E740481C1C}">
                           <a14:useLocalDpi xmlns:a14="http://schemas.microsoft.com/office/drawing/2010/main" val="0"/>
@@ -3777,7 +4090,7 @@
                     </pic:cNvPicPr>
                   </pic:nvPicPr>
                   <pic:blipFill>
-                    <a:blip r:embed="rId30" cstate="print">
+                    <a:blip r:embed="rId34" cstate="print">
                       <a:extLst>
                         <a:ext uri="{28A0092B-C50C-407E-A947-70E740481C1C}">
                           <a14:useLocalDpi xmlns:a14="http://schemas.microsoft.com/office/drawing/2010/main" val="0"/>
@@ -3840,7 +4153,7 @@
                     </pic:cNvPicPr>
                   </pic:nvPicPr>
                   <pic:blipFill>
-                    <a:blip r:embed="rId31" cstate="print">
+                    <a:blip r:embed="rId35" cstate="print">
                       <a:extLst>
                         <a:ext uri="{28A0092B-C50C-407E-A947-70E740481C1C}">
                           <a14:useLocalDpi xmlns:a14="http://schemas.microsoft.com/office/drawing/2010/main" val="0"/>
@@ -3877,41 +4190,25 @@
         <w:pStyle w:val="Lgende"/>
         <w:jc w:val="center"/>
       </w:pPr>
-      <w:bookmarkStart w:id="25" w:name="_Toc9433667"/>
+      <w:bookmarkStart w:id="27" w:name="_Toc9454885"/>
       <w:r>
         <w:t xml:space="preserve">Figure </w:t>
       </w:r>
-      <w:r>
-        <w:fldChar w:fldCharType="begin"/>
-      </w:r>
-      <w:r>
-        <w:instrText xml:space="preserve"> S</w:instrText>
-      </w:r>
-      <w:r>
-        <w:instrText xml:space="preserve">EQ Figure \* ARABIC </w:instrText>
-      </w:r>
-      <w:r>
-        <w:fldChar w:fldCharType="separate"/>
-      </w:r>
-      <w:r>
-        <w:rPr>
-          <w:noProof/>
-        </w:rPr>
-        <w:t>13</w:t>
-      </w:r>
-      <w:r>
-        <w:rPr>
-          <w:noProof/>
-        </w:rPr>
-        <w:fldChar w:fldCharType="end"/>
-      </w:r>
+      <w:fldSimple w:instr=" SEQ Figure \* ARABIC ">
+        <w:r>
+          <w:rPr>
+            <w:noProof/>
+          </w:rPr>
+          <w:t>16</w:t>
+        </w:r>
+      </w:fldSimple>
       <w:r>
         <w:t xml:space="preserve"> </w:t>
       </w:r>
       <w:r>
         <w:t>: Page d’administration des annonces</w:t>
       </w:r>
-      <w:bookmarkEnd w:id="25"/>
+      <w:bookmarkEnd w:id="27"/>
     </w:p>
     <w:p>
       <w:r>
@@ -3922,19 +4219,21 @@
       <w:pPr>
         <w:pStyle w:val="Titre1"/>
       </w:pPr>
-      <w:bookmarkStart w:id="26" w:name="_Toc9425299"/>
+      <w:bookmarkStart w:id="28" w:name="_Toc9425299"/>
       <w:r>
         <w:lastRenderedPageBreak/>
         <w:t>1</w:t>
       </w:r>
       <w:r>
-        <w:t>1</w:t>
+        <w:t>2</w:t>
       </w:r>
       <w:r>
         <w:t>. Tables des illustrations</w:t>
       </w:r>
-      <w:bookmarkEnd w:id="26"/>
+      <w:bookmarkEnd w:id="28"/>
     </w:p>
+    <w:bookmarkStart w:id="29" w:name="_GoBack"/>
+    <w:bookmarkEnd w:id="29"/>
     <w:p>
       <w:pPr>
         <w:pStyle w:val="Tabledesillustrations"/>
@@ -3960,7 +4259,7 @@
       <w:r>
         <w:fldChar w:fldCharType="separate"/>
       </w:r>
-      <w:hyperlink w:anchor="_Toc9433655" w:history="1">
+      <w:hyperlink w:anchor="_Toc9454870" w:history="1">
         <w:r>
           <w:rPr>
             <w:rStyle w:val="Lienhypertexte"/>
@@ -3987,7 +4286,7 @@
             <w:noProof/>
             <w:webHidden/>
           </w:rPr>
-          <w:instrText xml:space="preserve"> PAGEREF _Toc9433655 \h </w:instrText>
+          <w:instrText xml:space="preserve"> PAGEREF _Toc9454870 \h </w:instrText>
         </w:r>
         <w:r>
           <w:rPr>
@@ -4034,7 +4333,7 @@
           <w:lang w:eastAsia="fr-CH"/>
         </w:rPr>
       </w:pPr>
-      <w:hyperlink w:anchor="_Toc9433656" w:history="1">
+      <w:hyperlink w:anchor="_Toc9454871" w:history="1">
         <w:r>
           <w:rPr>
             <w:rStyle w:val="Lienhypertexte"/>
@@ -4061,7 +4360,7 @@
             <w:noProof/>
             <w:webHidden/>
           </w:rPr>
-          <w:instrText xml:space="preserve"> PAGEREF _Toc9433656 \h </w:instrText>
+          <w:instrText xml:space="preserve"> PAGEREF _Toc9454871 \h </w:instrText>
         </w:r>
         <w:r>
           <w:rPr>
@@ -4108,7 +4407,7 @@
           <w:lang w:eastAsia="fr-CH"/>
         </w:rPr>
       </w:pPr>
-      <w:hyperlink w:anchor="_Toc9433657" w:history="1">
+      <w:hyperlink w:anchor="_Toc9454872" w:history="1">
         <w:r>
           <w:rPr>
             <w:rStyle w:val="Lienhypertexte"/>
@@ -4135,7 +4434,7 @@
             <w:noProof/>
             <w:webHidden/>
           </w:rPr>
-          <w:instrText xml:space="preserve"> PAGEREF _Toc9433657 \h </w:instrText>
+          <w:instrText xml:space="preserve"> PAGEREF _Toc9454872 \h </w:instrText>
         </w:r>
         <w:r>
           <w:rPr>
@@ -4182,7 +4481,7 @@
           <w:lang w:eastAsia="fr-CH"/>
         </w:rPr>
       </w:pPr>
-      <w:hyperlink w:anchor="_Toc9433658" w:history="1">
+      <w:hyperlink w:anchor="_Toc9454873" w:history="1">
         <w:r>
           <w:rPr>
             <w:rStyle w:val="Lienhypertexte"/>
@@ -4209,7 +4508,7 @@
             <w:noProof/>
             <w:webHidden/>
           </w:rPr>
-          <w:instrText xml:space="preserve"> PAGEREF _Toc9433658 \h </w:instrText>
+          <w:instrText xml:space="preserve"> PAGEREF _Toc9454873 \h </w:instrText>
         </w:r>
         <w:r>
           <w:rPr>
@@ -4256,7 +4555,7 @@
           <w:lang w:eastAsia="fr-CH"/>
         </w:rPr>
       </w:pPr>
-      <w:hyperlink w:anchor="_Toc9433659" w:history="1">
+      <w:hyperlink w:anchor="_Toc9454874" w:history="1">
         <w:r>
           <w:rPr>
             <w:rStyle w:val="Lienhypertexte"/>
@@ -4283,7 +4582,7 @@
             <w:noProof/>
             <w:webHidden/>
           </w:rPr>
-          <w:instrText xml:space="preserve"> PAGEREF _Toc9433659 \h </w:instrText>
+          <w:instrText xml:space="preserve"> PAGEREF _Toc9454874 \h </w:instrText>
         </w:r>
         <w:r>
           <w:rPr>
@@ -4330,7 +4629,7 @@
           <w:lang w:eastAsia="fr-CH"/>
         </w:rPr>
       </w:pPr>
-      <w:hyperlink w:anchor="_Toc9433660" w:history="1">
+      <w:hyperlink w:anchor="_Toc9454875" w:history="1">
         <w:r>
           <w:rPr>
             <w:rStyle w:val="Lienhypertexte"/>
@@ -4357,7 +4656,7 @@
             <w:noProof/>
             <w:webHidden/>
           </w:rPr>
-          <w:instrText xml:space="preserve"> PAGEREF _Toc9433660 \h </w:instrText>
+          <w:instrText xml:space="preserve"> PAGEREF _Toc9454875 \h </w:instrText>
         </w:r>
         <w:r>
           <w:rPr>
@@ -4404,7 +4703,7 @@
           <w:lang w:eastAsia="fr-CH"/>
         </w:rPr>
       </w:pPr>
-      <w:hyperlink w:anchor="_Toc9433661" w:history="1">
+      <w:hyperlink w:anchor="_Toc9454876" w:history="1">
         <w:r>
           <w:rPr>
             <w:rStyle w:val="Lienhypertexte"/>
@@ -4431,7 +4730,7 @@
             <w:noProof/>
             <w:webHidden/>
           </w:rPr>
-          <w:instrText xml:space="preserve"> PAGEREF _Toc9433661 \h </w:instrText>
+          <w:instrText xml:space="preserve"> PAGEREF _Toc9454876 \h </w:instrText>
         </w:r>
         <w:r>
           <w:rPr>
@@ -4478,7 +4777,7 @@
           <w:lang w:eastAsia="fr-CH"/>
         </w:rPr>
       </w:pPr>
-      <w:hyperlink w:anchor="_Toc9433662" w:history="1">
+      <w:hyperlink w:anchor="_Toc9454877" w:history="1">
         <w:r>
           <w:rPr>
             <w:rStyle w:val="Lienhypertexte"/>
@@ -4505,7 +4804,7 @@
             <w:noProof/>
             <w:webHidden/>
           </w:rPr>
-          <w:instrText xml:space="preserve"> PAGEREF _Toc9433662 \h </w:instrText>
+          <w:instrText xml:space="preserve"> PAGEREF _Toc9454877 \h </w:instrText>
         </w:r>
         <w:r>
           <w:rPr>
@@ -4552,7 +4851,7 @@
           <w:lang w:eastAsia="fr-CH"/>
         </w:rPr>
       </w:pPr>
-      <w:hyperlink w:anchor="_Toc9433663" w:history="1">
+      <w:hyperlink w:anchor="_Toc9454878" w:history="1">
         <w:r>
           <w:rPr>
             <w:rStyle w:val="Lienhypertexte"/>
@@ -4579,7 +4878,7 @@
             <w:noProof/>
             <w:webHidden/>
           </w:rPr>
-          <w:instrText xml:space="preserve"> PAGEREF _Toc9433663 \h </w:instrText>
+          <w:instrText xml:space="preserve"> PAGEREF _Toc9454878 \h </w:instrText>
         </w:r>
         <w:r>
           <w:rPr>
@@ -4626,7 +4925,7 @@
           <w:lang w:eastAsia="fr-CH"/>
         </w:rPr>
       </w:pPr>
-      <w:hyperlink w:anchor="_Toc9433664" w:history="1">
+      <w:hyperlink w:anchor="_Toc9454879" w:history="1">
         <w:r>
           <w:rPr>
             <w:rStyle w:val="Lienhypertexte"/>
@@ -4653,7 +4952,7 @@
             <w:noProof/>
             <w:webHidden/>
           </w:rPr>
-          <w:instrText xml:space="preserve"> PAGEREF _Toc9433664 \h </w:instrText>
+          <w:instrText xml:space="preserve"> PAGEREF _Toc9454879 \h </w:instrText>
         </w:r>
         <w:r>
           <w:rPr>
@@ -4700,7 +4999,7 @@
           <w:lang w:eastAsia="fr-CH"/>
         </w:rPr>
       </w:pPr>
-      <w:hyperlink w:anchor="_Toc9433665" w:history="1">
+      <w:hyperlink w:anchor="_Toc9454880" w:history="1">
         <w:r>
           <w:rPr>
             <w:rStyle w:val="Lienhypertexte"/>
@@ -4727,7 +5026,7 @@
             <w:noProof/>
             <w:webHidden/>
           </w:rPr>
-          <w:instrText xml:space="preserve"> PAGEREF _Toc9433665 \h </w:instrText>
+          <w:instrText xml:space="preserve"> PAGEREF _Toc9454880 \h </w:instrText>
         </w:r>
         <w:r>
           <w:rPr>
@@ -4774,13 +5073,13 @@
           <w:lang w:eastAsia="fr-CH"/>
         </w:rPr>
       </w:pPr>
-      <w:hyperlink w:anchor="_Toc9433666" w:history="1">
+      <w:hyperlink w:anchor="_Toc9454881" w:history="1">
         <w:r>
           <w:rPr>
             <w:rStyle w:val="Lienhypertexte"/>
             <w:noProof/>
           </w:rPr>
-          <w:t>Figure 12 : Barre de navigation de l'administrateur</w:t>
+          <w:t>Figure 12 : Formulaire de recherche d'annonce</w:t>
         </w:r>
         <w:r>
           <w:rPr>
@@ -4801,7 +5100,7 @@
             <w:noProof/>
             <w:webHidden/>
           </w:rPr>
-          <w:instrText xml:space="preserve"> PAGEREF _Toc9433666 \h </w:instrText>
+          <w:instrText xml:space="preserve"> PAGEREF _Toc9454881 \h </w:instrText>
         </w:r>
         <w:r>
           <w:rPr>
@@ -4848,13 +5147,13 @@
           <w:lang w:eastAsia="fr-CH"/>
         </w:rPr>
       </w:pPr>
-      <w:hyperlink w:anchor="_Toc9433667" w:history="1">
+      <w:hyperlink w:anchor="_Toc9454882" w:history="1">
         <w:r>
           <w:rPr>
             <w:rStyle w:val="Lienhypertexte"/>
             <w:noProof/>
           </w:rPr>
-          <w:t>Figure 13 : Page d’administration des annonces</w:t>
+          <w:t>Figure 13 : Liste déroulante avec les options de recherche</w:t>
         </w:r>
         <w:r>
           <w:rPr>
@@ -4875,7 +5174,7 @@
             <w:noProof/>
             <w:webHidden/>
           </w:rPr>
-          <w:instrText xml:space="preserve"> PAGEREF _Toc9433667 \h </w:instrText>
+          <w:instrText xml:space="preserve"> PAGEREF _Toc9454882 \h </w:instrText>
         </w:r>
         <w:r>
           <w:rPr>
@@ -4907,13 +5206,235 @@
       </w:hyperlink>
     </w:p>
     <w:p>
+      <w:pPr>
+        <w:pStyle w:val="Tabledesillustrations"/>
+        <w:tabs>
+          <w:tab w:val="right" w:leader="underscore" w:pos="9062"/>
+        </w:tabs>
+        <w:rPr>
+          <w:rFonts w:eastAsiaTheme="minorEastAsia" w:cstheme="minorBidi"/>
+          <w:i w:val="0"/>
+          <w:iCs w:val="0"/>
+          <w:noProof/>
+          <w:sz w:val="22"/>
+          <w:szCs w:val="22"/>
+          <w:lang w:eastAsia="fr-CH"/>
+        </w:rPr>
+      </w:pPr>
+      <w:hyperlink w:anchor="_Toc9454883" w:history="1">
+        <w:r>
+          <w:rPr>
+            <w:rStyle w:val="Lienhypertexte"/>
+            <w:noProof/>
+          </w:rPr>
+          <w:t>Figure 14 : Formulaire de recherche d'annonce bio</w:t>
+        </w:r>
+        <w:r>
+          <w:rPr>
+            <w:noProof/>
+            <w:webHidden/>
+          </w:rPr>
+          <w:tab/>
+        </w:r>
+        <w:r>
+          <w:rPr>
+            <w:noProof/>
+            <w:webHidden/>
+          </w:rPr>
+          <w:fldChar w:fldCharType="begin"/>
+        </w:r>
+        <w:r>
+          <w:rPr>
+            <w:noProof/>
+            <w:webHidden/>
+          </w:rPr>
+          <w:instrText xml:space="preserve"> PAGEREF _Toc9454883 \h </w:instrText>
+        </w:r>
+        <w:r>
+          <w:rPr>
+            <w:noProof/>
+            <w:webHidden/>
+          </w:rPr>
+        </w:r>
+        <w:r>
+          <w:rPr>
+            <w:noProof/>
+            <w:webHidden/>
+          </w:rPr>
+          <w:fldChar w:fldCharType="separate"/>
+        </w:r>
+        <w:r>
+          <w:rPr>
+            <w:noProof/>
+            <w:webHidden/>
+          </w:rPr>
+          <w:t>10</w:t>
+        </w:r>
+        <w:r>
+          <w:rPr>
+            <w:noProof/>
+            <w:webHidden/>
+          </w:rPr>
+          <w:fldChar w:fldCharType="end"/>
+        </w:r>
+      </w:hyperlink>
+    </w:p>
+    <w:p>
+      <w:pPr>
+        <w:pStyle w:val="Tabledesillustrations"/>
+        <w:tabs>
+          <w:tab w:val="right" w:leader="underscore" w:pos="9062"/>
+        </w:tabs>
+        <w:rPr>
+          <w:rFonts w:eastAsiaTheme="minorEastAsia" w:cstheme="minorBidi"/>
+          <w:i w:val="0"/>
+          <w:iCs w:val="0"/>
+          <w:noProof/>
+          <w:sz w:val="22"/>
+          <w:szCs w:val="22"/>
+          <w:lang w:eastAsia="fr-CH"/>
+        </w:rPr>
+      </w:pPr>
+      <w:hyperlink w:anchor="_Toc9454884" w:history="1">
+        <w:r>
+          <w:rPr>
+            <w:rStyle w:val="Lienhypertexte"/>
+            <w:noProof/>
+          </w:rPr>
+          <w:t>Figure 15 : Barre de navigation de l'administrateur</w:t>
+        </w:r>
+        <w:r>
+          <w:rPr>
+            <w:noProof/>
+            <w:webHidden/>
+          </w:rPr>
+          <w:tab/>
+        </w:r>
+        <w:r>
+          <w:rPr>
+            <w:noProof/>
+            <w:webHidden/>
+          </w:rPr>
+          <w:fldChar w:fldCharType="begin"/>
+        </w:r>
+        <w:r>
+          <w:rPr>
+            <w:noProof/>
+            <w:webHidden/>
+          </w:rPr>
+          <w:instrText xml:space="preserve"> PAGEREF _Toc9454884 \h </w:instrText>
+        </w:r>
+        <w:r>
+          <w:rPr>
+            <w:noProof/>
+            <w:webHidden/>
+          </w:rPr>
+        </w:r>
+        <w:r>
+          <w:rPr>
+            <w:noProof/>
+            <w:webHidden/>
+          </w:rPr>
+          <w:fldChar w:fldCharType="separate"/>
+        </w:r>
+        <w:r>
+          <w:rPr>
+            <w:noProof/>
+            <w:webHidden/>
+          </w:rPr>
+          <w:t>11</w:t>
+        </w:r>
+        <w:r>
+          <w:rPr>
+            <w:noProof/>
+            <w:webHidden/>
+          </w:rPr>
+          <w:fldChar w:fldCharType="end"/>
+        </w:r>
+      </w:hyperlink>
+    </w:p>
+    <w:p>
+      <w:pPr>
+        <w:pStyle w:val="Tabledesillustrations"/>
+        <w:tabs>
+          <w:tab w:val="right" w:leader="underscore" w:pos="9062"/>
+        </w:tabs>
+        <w:rPr>
+          <w:rFonts w:eastAsiaTheme="minorEastAsia" w:cstheme="minorBidi"/>
+          <w:i w:val="0"/>
+          <w:iCs w:val="0"/>
+          <w:noProof/>
+          <w:sz w:val="22"/>
+          <w:szCs w:val="22"/>
+          <w:lang w:eastAsia="fr-CH"/>
+        </w:rPr>
+      </w:pPr>
+      <w:hyperlink w:anchor="_Toc9454885" w:history="1">
+        <w:r>
+          <w:rPr>
+            <w:rStyle w:val="Lienhypertexte"/>
+            <w:noProof/>
+          </w:rPr>
+          <w:t>Figure 16 : Page d’administration des annonces</w:t>
+        </w:r>
+        <w:r>
+          <w:rPr>
+            <w:noProof/>
+            <w:webHidden/>
+          </w:rPr>
+          <w:tab/>
+        </w:r>
+        <w:r>
+          <w:rPr>
+            <w:noProof/>
+            <w:webHidden/>
+          </w:rPr>
+          <w:fldChar w:fldCharType="begin"/>
+        </w:r>
+        <w:r>
+          <w:rPr>
+            <w:noProof/>
+            <w:webHidden/>
+          </w:rPr>
+          <w:instrText xml:space="preserve"> PAGEREF _Toc9454885 \h </w:instrText>
+        </w:r>
+        <w:r>
+          <w:rPr>
+            <w:noProof/>
+            <w:webHidden/>
+          </w:rPr>
+        </w:r>
+        <w:r>
+          <w:rPr>
+            <w:noProof/>
+            <w:webHidden/>
+          </w:rPr>
+          <w:fldChar w:fldCharType="separate"/>
+        </w:r>
+        <w:r>
+          <w:rPr>
+            <w:noProof/>
+            <w:webHidden/>
+          </w:rPr>
+          <w:t>11</w:t>
+        </w:r>
+        <w:r>
+          <w:rPr>
+            <w:noProof/>
+            <w:webHidden/>
+          </w:rPr>
+          <w:fldChar w:fldCharType="end"/>
+        </w:r>
+      </w:hyperlink>
+    </w:p>
+    <w:p>
       <w:r>
         <w:fldChar w:fldCharType="end"/>
       </w:r>
     </w:p>
     <w:sectPr>
-      <w:headerReference w:type="default" r:id="rId32"/>
-      <w:footerReference w:type="default" r:id="rId33"/>
+      <w:headerReference w:type="default" r:id="rId36"/>
+      <w:footerReference w:type="default" r:id="rId37"/>
       <w:pgSz w:w="11906" w:h="16838"/>
       <w:pgMar w:top="1417" w:right="1417" w:bottom="1417" w:left="1417" w:header="708" w:footer="708" w:gutter="0"/>
       <w:pgNumType w:start="0"/>
@@ -4926,7 +5447,7 @@
 </file>
 
 <file path=word/endnotes.xml><?xml version="1.0" encoding="utf-8"?>
-<w:endnotes xmlns:wpc="http://schemas.microsoft.com/office/word/2010/wordprocessingCanvas" xmlns:cx="http://schemas.microsoft.com/office/drawing/2014/chartex" xmlns:mc="http://schemas.openxmlformats.org/markup-compatibility/2006" xmlns:o="urn:schemas-microsoft-com:office:office" xmlns:r="http://schemas.openxmlformats.org/officeDocument/2006/relationships" xmlns:m="http://schemas.openxmlformats.org/officeDocument/2006/math" xmlns:v="urn:schemas-microsoft-com:vml" xmlns:wp14="http://schemas.microsoft.com/office/word/2010/wordprocessingDrawing" xmlns:wp="http://schemas.openxmlformats.org/drawingml/2006/wordprocessingDrawing" xmlns:w10="urn:schemas-microsoft-com:office:word" xmlns:w="http://schemas.openxmlformats.org/wordprocessingml/2006/main" xmlns:w14="http://schemas.microsoft.com/office/word/2010/wordml" xmlns:w15="http://schemas.microsoft.com/office/word/2012/wordml" xmlns:w16se="http://schemas.microsoft.com/office/word/2015/wordml/symex" xmlns:wpg="http://schemas.microsoft.com/office/word/2010/wordprocessingGroup" xmlns:wpi="http://schemas.microsoft.com/office/word/2010/wordprocessingInk" xmlns:wne="http://schemas.microsoft.com/office/word/2006/wordml" xmlns:wps="http://schemas.microsoft.com/office/word/2010/wordprocessingShape" mc:Ignorable="w14 w15 w16se wp14">
+<w:endnotes xmlns:wpc="http://schemas.microsoft.com/office/word/2010/wordprocessingCanvas" xmlns:cx="http://schemas.microsoft.com/office/drawing/2014/chartex" xmlns:cx1="http://schemas.microsoft.com/office/drawing/2015/9/8/chartex" xmlns:cx2="http://schemas.microsoft.com/office/drawing/2015/10/21/chartex" xmlns:cx3="http://schemas.microsoft.com/office/drawing/2016/5/9/chartex" xmlns:cx4="http://schemas.microsoft.com/office/drawing/2016/5/10/chartex" xmlns:cx5="http://schemas.microsoft.com/office/drawing/2016/5/11/chartex" xmlns:cx6="http://schemas.microsoft.com/office/drawing/2016/5/12/chartex" xmlns:cx7="http://schemas.microsoft.com/office/drawing/2016/5/13/chartex" xmlns:cx8="http://schemas.microsoft.com/office/drawing/2016/5/14/chartex" xmlns:mc="http://schemas.openxmlformats.org/markup-compatibility/2006" xmlns:aink="http://schemas.microsoft.com/office/drawing/2016/ink" xmlns:am3d="http://schemas.microsoft.com/office/drawing/2017/model3d" xmlns:o="urn:schemas-microsoft-com:office:office" xmlns:r="http://schemas.openxmlformats.org/officeDocument/2006/relationships" xmlns:m="http://schemas.openxmlformats.org/officeDocument/2006/math" xmlns:v="urn:schemas-microsoft-com:vml" xmlns:wp14="http://schemas.microsoft.com/office/word/2010/wordprocessingDrawing" xmlns:wp="http://schemas.openxmlformats.org/drawingml/2006/wordprocessingDrawing" xmlns:w10="urn:schemas-microsoft-com:office:word" xmlns:w="http://schemas.openxmlformats.org/wordprocessingml/2006/main" xmlns:w14="http://schemas.microsoft.com/office/word/2010/wordml" xmlns:w15="http://schemas.microsoft.com/office/word/2012/wordml" xmlns:w16cid="http://schemas.microsoft.com/office/word/2016/wordml/cid" xmlns:w16se="http://schemas.microsoft.com/office/word/2015/wordml/symex" xmlns:wpg="http://schemas.microsoft.com/office/word/2010/wordprocessingGroup" xmlns:wpi="http://schemas.microsoft.com/office/word/2010/wordprocessingInk" xmlns:wne="http://schemas.microsoft.com/office/word/2006/wordml" xmlns:wps="http://schemas.microsoft.com/office/word/2010/wordprocessingShape" mc:Ignorable="w14 w15 w16se w16cid wp14">
   <w:endnote w:type="separator" w:id="-1">
     <w:p>
       <w:pPr>
@@ -4951,7 +5472,7 @@
 </file>
 
 <file path=word/footer1.xml><?xml version="1.0" encoding="utf-8"?>
-<w:ftr xmlns:wpc="http://schemas.microsoft.com/office/word/2010/wordprocessingCanvas" xmlns:cx="http://schemas.microsoft.com/office/drawing/2014/chartex" xmlns:mc="http://schemas.openxmlformats.org/markup-compatibility/2006" xmlns:o="urn:schemas-microsoft-com:office:office" xmlns:r="http://schemas.openxmlformats.org/officeDocument/2006/relationships" xmlns:m="http://schemas.openxmlformats.org/officeDocument/2006/math" xmlns:v="urn:schemas-microsoft-com:vml" xmlns:wp14="http://schemas.microsoft.com/office/word/2010/wordprocessingDrawing" xmlns:wp="http://schemas.openxmlformats.org/drawingml/2006/wordprocessingDrawing" xmlns:w10="urn:schemas-microsoft-com:office:word" xmlns:w="http://schemas.openxmlformats.org/wordprocessingml/2006/main" xmlns:w14="http://schemas.microsoft.com/office/word/2010/wordml" xmlns:w15="http://schemas.microsoft.com/office/word/2012/wordml" xmlns:w16se="http://schemas.microsoft.com/office/word/2015/wordml/symex" xmlns:wpg="http://schemas.microsoft.com/office/word/2010/wordprocessingGroup" xmlns:wpi="http://schemas.microsoft.com/office/word/2010/wordprocessingInk" xmlns:wne="http://schemas.microsoft.com/office/word/2006/wordml" xmlns:wps="http://schemas.microsoft.com/office/word/2010/wordprocessingShape" mc:Ignorable="w14 w15 w16se wp14">
+<w:ftr xmlns:wpc="http://schemas.microsoft.com/office/word/2010/wordprocessingCanvas" xmlns:cx="http://schemas.microsoft.com/office/drawing/2014/chartex" xmlns:cx1="http://schemas.microsoft.com/office/drawing/2015/9/8/chartex" xmlns:cx2="http://schemas.microsoft.com/office/drawing/2015/10/21/chartex" xmlns:cx3="http://schemas.microsoft.com/office/drawing/2016/5/9/chartex" xmlns:cx4="http://schemas.microsoft.com/office/drawing/2016/5/10/chartex" xmlns:cx5="http://schemas.microsoft.com/office/drawing/2016/5/11/chartex" xmlns:cx6="http://schemas.microsoft.com/office/drawing/2016/5/12/chartex" xmlns:cx7="http://schemas.microsoft.com/office/drawing/2016/5/13/chartex" xmlns:cx8="http://schemas.microsoft.com/office/drawing/2016/5/14/chartex" xmlns:mc="http://schemas.openxmlformats.org/markup-compatibility/2006" xmlns:aink="http://schemas.microsoft.com/office/drawing/2016/ink" xmlns:am3d="http://schemas.microsoft.com/office/drawing/2017/model3d" xmlns:o="urn:schemas-microsoft-com:office:office" xmlns:r="http://schemas.openxmlformats.org/officeDocument/2006/relationships" xmlns:m="http://schemas.openxmlformats.org/officeDocument/2006/math" xmlns:v="urn:schemas-microsoft-com:vml" xmlns:wp14="http://schemas.microsoft.com/office/word/2010/wordprocessingDrawing" xmlns:wp="http://schemas.openxmlformats.org/drawingml/2006/wordprocessingDrawing" xmlns:w10="urn:schemas-microsoft-com:office:word" xmlns:w="http://schemas.openxmlformats.org/wordprocessingml/2006/main" xmlns:w14="http://schemas.microsoft.com/office/word/2010/wordml" xmlns:w15="http://schemas.microsoft.com/office/word/2012/wordml" xmlns:w16cid="http://schemas.microsoft.com/office/word/2016/wordml/cid" xmlns:w16se="http://schemas.microsoft.com/office/word/2015/wordml/symex" xmlns:wpg="http://schemas.microsoft.com/office/word/2010/wordprocessingGroup" xmlns:wpi="http://schemas.microsoft.com/office/word/2010/wordprocessingInk" xmlns:wne="http://schemas.microsoft.com/office/word/2006/wordml" xmlns:wps="http://schemas.microsoft.com/office/word/2010/wordprocessingShape" mc:Ignorable="w14 w15 w16se w16cid wp14">
   <w:p>
     <w:pPr>
       <w:pStyle w:val="Pieddepage"/>
@@ -5092,7 +5613,7 @@
 </file>
 
 <file path=word/footnotes.xml><?xml version="1.0" encoding="utf-8"?>
-<w:footnotes xmlns:wpc="http://schemas.microsoft.com/office/word/2010/wordprocessingCanvas" xmlns:cx="http://schemas.microsoft.com/office/drawing/2014/chartex" xmlns:mc="http://schemas.openxmlformats.org/markup-compatibility/2006" xmlns:o="urn:schemas-microsoft-com:office:office" xmlns:r="http://schemas.openxmlformats.org/officeDocument/2006/relationships" xmlns:m="http://schemas.openxmlformats.org/officeDocument/2006/math" xmlns:v="urn:schemas-microsoft-com:vml" xmlns:wp14="http://schemas.microsoft.com/office/word/2010/wordprocessingDrawing" xmlns:wp="http://schemas.openxmlformats.org/drawingml/2006/wordprocessingDrawing" xmlns:w10="urn:schemas-microsoft-com:office:word" xmlns:w="http://schemas.openxmlformats.org/wordprocessingml/2006/main" xmlns:w14="http://schemas.microsoft.com/office/word/2010/wordml" xmlns:w15="http://schemas.microsoft.com/office/word/2012/wordml" xmlns:w16se="http://schemas.microsoft.com/office/word/2015/wordml/symex" xmlns:wpg="http://schemas.microsoft.com/office/word/2010/wordprocessingGroup" xmlns:wpi="http://schemas.microsoft.com/office/word/2010/wordprocessingInk" xmlns:wne="http://schemas.microsoft.com/office/word/2006/wordml" xmlns:wps="http://schemas.microsoft.com/office/word/2010/wordprocessingShape" mc:Ignorable="w14 w15 w16se wp14">
+<w:footnotes xmlns:wpc="http://schemas.microsoft.com/office/word/2010/wordprocessingCanvas" xmlns:cx="http://schemas.microsoft.com/office/drawing/2014/chartex" xmlns:cx1="http://schemas.microsoft.com/office/drawing/2015/9/8/chartex" xmlns:cx2="http://schemas.microsoft.com/office/drawing/2015/10/21/chartex" xmlns:cx3="http://schemas.microsoft.com/office/drawing/2016/5/9/chartex" xmlns:cx4="http://schemas.microsoft.com/office/drawing/2016/5/10/chartex" xmlns:cx5="http://schemas.microsoft.com/office/drawing/2016/5/11/chartex" xmlns:cx6="http://schemas.microsoft.com/office/drawing/2016/5/12/chartex" xmlns:cx7="http://schemas.microsoft.com/office/drawing/2016/5/13/chartex" xmlns:cx8="http://schemas.microsoft.com/office/drawing/2016/5/14/chartex" xmlns:mc="http://schemas.openxmlformats.org/markup-compatibility/2006" xmlns:aink="http://schemas.microsoft.com/office/drawing/2016/ink" xmlns:am3d="http://schemas.microsoft.com/office/drawing/2017/model3d" xmlns:o="urn:schemas-microsoft-com:office:office" xmlns:r="http://schemas.openxmlformats.org/officeDocument/2006/relationships" xmlns:m="http://schemas.openxmlformats.org/officeDocument/2006/math" xmlns:v="urn:schemas-microsoft-com:vml" xmlns:wp14="http://schemas.microsoft.com/office/word/2010/wordprocessingDrawing" xmlns:wp="http://schemas.openxmlformats.org/drawingml/2006/wordprocessingDrawing" xmlns:w10="urn:schemas-microsoft-com:office:word" xmlns:w="http://schemas.openxmlformats.org/wordprocessingml/2006/main" xmlns:w14="http://schemas.microsoft.com/office/word/2010/wordml" xmlns:w15="http://schemas.microsoft.com/office/word/2012/wordml" xmlns:w16cid="http://schemas.microsoft.com/office/word/2016/wordml/cid" xmlns:w16se="http://schemas.microsoft.com/office/word/2015/wordml/symex" xmlns:wpg="http://schemas.microsoft.com/office/word/2010/wordprocessingGroup" xmlns:wpi="http://schemas.microsoft.com/office/word/2010/wordprocessingInk" xmlns:wne="http://schemas.microsoft.com/office/word/2006/wordml" xmlns:wps="http://schemas.microsoft.com/office/word/2010/wordprocessingShape" mc:Ignorable="w14 w15 w16se w16cid wp14">
   <w:footnote w:type="separator" w:id="-1">
     <w:p>
       <w:pPr>
@@ -5117,7 +5638,7 @@
 </file>
 
 <file path=word/header1.xml><?xml version="1.0" encoding="utf-8"?>
-<w:hdr xmlns:wpc="http://schemas.microsoft.com/office/word/2010/wordprocessingCanvas" xmlns:cx="http://schemas.microsoft.com/office/drawing/2014/chartex" xmlns:mc="http://schemas.openxmlformats.org/markup-compatibility/2006" xmlns:o="urn:schemas-microsoft-com:office:office" xmlns:r="http://schemas.openxmlformats.org/officeDocument/2006/relationships" xmlns:m="http://schemas.openxmlformats.org/officeDocument/2006/math" xmlns:v="urn:schemas-microsoft-com:vml" xmlns:wp14="http://schemas.microsoft.com/office/word/2010/wordprocessingDrawing" xmlns:wp="http://schemas.openxmlformats.org/drawingml/2006/wordprocessingDrawing" xmlns:w10="urn:schemas-microsoft-com:office:word" xmlns:w="http://schemas.openxmlformats.org/wordprocessingml/2006/main" xmlns:w14="http://schemas.microsoft.com/office/word/2010/wordml" xmlns:w15="http://schemas.microsoft.com/office/word/2012/wordml" xmlns:w16se="http://schemas.microsoft.com/office/word/2015/wordml/symex" xmlns:wpg="http://schemas.microsoft.com/office/word/2010/wordprocessingGroup" xmlns:wpi="http://schemas.microsoft.com/office/word/2010/wordprocessingInk" xmlns:wne="http://schemas.microsoft.com/office/word/2006/wordml" xmlns:wps="http://schemas.microsoft.com/office/word/2010/wordprocessingShape" mc:Ignorable="w14 w15 w16se wp14">
+<w:hdr xmlns:wpc="http://schemas.microsoft.com/office/word/2010/wordprocessingCanvas" xmlns:cx="http://schemas.microsoft.com/office/drawing/2014/chartex" xmlns:cx1="http://schemas.microsoft.com/office/drawing/2015/9/8/chartex" xmlns:cx2="http://schemas.microsoft.com/office/drawing/2015/10/21/chartex" xmlns:cx3="http://schemas.microsoft.com/office/drawing/2016/5/9/chartex" xmlns:cx4="http://schemas.microsoft.com/office/drawing/2016/5/10/chartex" xmlns:cx5="http://schemas.microsoft.com/office/drawing/2016/5/11/chartex" xmlns:cx6="http://schemas.microsoft.com/office/drawing/2016/5/12/chartex" xmlns:cx7="http://schemas.microsoft.com/office/drawing/2016/5/13/chartex" xmlns:cx8="http://schemas.microsoft.com/office/drawing/2016/5/14/chartex" xmlns:mc="http://schemas.openxmlformats.org/markup-compatibility/2006" xmlns:aink="http://schemas.microsoft.com/office/drawing/2016/ink" xmlns:am3d="http://schemas.microsoft.com/office/drawing/2017/model3d" xmlns:o="urn:schemas-microsoft-com:office:office" xmlns:r="http://schemas.openxmlformats.org/officeDocument/2006/relationships" xmlns:m="http://schemas.openxmlformats.org/officeDocument/2006/math" xmlns:v="urn:schemas-microsoft-com:vml" xmlns:wp14="http://schemas.microsoft.com/office/word/2010/wordprocessingDrawing" xmlns:wp="http://schemas.openxmlformats.org/drawingml/2006/wordprocessingDrawing" xmlns:w10="urn:schemas-microsoft-com:office:word" xmlns:w="http://schemas.openxmlformats.org/wordprocessingml/2006/main" xmlns:w14="http://schemas.microsoft.com/office/word/2010/wordml" xmlns:w15="http://schemas.microsoft.com/office/word/2012/wordml" xmlns:w16cid="http://schemas.microsoft.com/office/word/2016/wordml/cid" xmlns:w16se="http://schemas.microsoft.com/office/word/2015/wordml/symex" xmlns:wpg="http://schemas.microsoft.com/office/word/2010/wordprocessingGroup" xmlns:wpi="http://schemas.microsoft.com/office/word/2010/wordprocessingInk" xmlns:wne="http://schemas.microsoft.com/office/word/2006/wordml" xmlns:wps="http://schemas.microsoft.com/office/word/2010/wordprocessingShape" mc:Ignorable="w14 w15 w16se w16cid wp14">
   <w:p>
     <w:pPr>
       <w:pStyle w:val="En-tte"/>
@@ -5138,7 +5659,7 @@
 </file>
 
 <file path=word/numbering.xml><?xml version="1.0" encoding="utf-8"?>
-<w:numbering xmlns:wpc="http://schemas.microsoft.com/office/word/2010/wordprocessingCanvas" xmlns:cx="http://schemas.microsoft.com/office/drawing/2014/chartex" xmlns:mc="http://schemas.openxmlformats.org/markup-compatibility/2006" xmlns:o="urn:schemas-microsoft-com:office:office" xmlns:r="http://schemas.openxmlformats.org/officeDocument/2006/relationships" xmlns:m="http://schemas.openxmlformats.org/officeDocument/2006/math" xmlns:v="urn:schemas-microsoft-com:vml" xmlns:wp14="http://schemas.microsoft.com/office/word/2010/wordprocessingDrawing" xmlns:wp="http://schemas.openxmlformats.org/drawingml/2006/wordprocessingDrawing" xmlns:w10="urn:schemas-microsoft-com:office:word" xmlns:w="http://schemas.openxmlformats.org/wordprocessingml/2006/main" xmlns:w14="http://schemas.microsoft.com/office/word/2010/wordml" xmlns:w15="http://schemas.microsoft.com/office/word/2012/wordml" xmlns:w16se="http://schemas.microsoft.com/office/word/2015/wordml/symex" xmlns:wpg="http://schemas.microsoft.com/office/word/2010/wordprocessingGroup" xmlns:wpi="http://schemas.microsoft.com/office/word/2010/wordprocessingInk" xmlns:wne="http://schemas.microsoft.com/office/word/2006/wordml" xmlns:wps="http://schemas.microsoft.com/office/word/2010/wordprocessingShape" mc:Ignorable="w14 w15 w16se wp14">
+<w:numbering xmlns:wpc="http://schemas.microsoft.com/office/word/2010/wordprocessingCanvas" xmlns:cx="http://schemas.microsoft.com/office/drawing/2014/chartex" xmlns:cx1="http://schemas.microsoft.com/office/drawing/2015/9/8/chartex" xmlns:cx2="http://schemas.microsoft.com/office/drawing/2015/10/21/chartex" xmlns:cx3="http://schemas.microsoft.com/office/drawing/2016/5/9/chartex" xmlns:cx4="http://schemas.microsoft.com/office/drawing/2016/5/10/chartex" xmlns:cx5="http://schemas.microsoft.com/office/drawing/2016/5/11/chartex" xmlns:cx6="http://schemas.microsoft.com/office/drawing/2016/5/12/chartex" xmlns:cx7="http://schemas.microsoft.com/office/drawing/2016/5/13/chartex" xmlns:cx8="http://schemas.microsoft.com/office/drawing/2016/5/14/chartex" xmlns:mc="http://schemas.openxmlformats.org/markup-compatibility/2006" xmlns:aink="http://schemas.microsoft.com/office/drawing/2016/ink" xmlns:am3d="http://schemas.microsoft.com/office/drawing/2017/model3d" xmlns:o="urn:schemas-microsoft-com:office:office" xmlns:r="http://schemas.openxmlformats.org/officeDocument/2006/relationships" xmlns:m="http://schemas.openxmlformats.org/officeDocument/2006/math" xmlns:v="urn:schemas-microsoft-com:vml" xmlns:wp14="http://schemas.microsoft.com/office/word/2010/wordprocessingDrawing" xmlns:wp="http://schemas.openxmlformats.org/drawingml/2006/wordprocessingDrawing" xmlns:w10="urn:schemas-microsoft-com:office:word" xmlns:w="http://schemas.openxmlformats.org/wordprocessingml/2006/main" xmlns:w14="http://schemas.microsoft.com/office/word/2010/wordml" xmlns:w15="http://schemas.microsoft.com/office/word/2012/wordml" xmlns:w16cid="http://schemas.microsoft.com/office/word/2016/wordml/cid" xmlns:w16se="http://schemas.microsoft.com/office/word/2015/wordml/symex" xmlns:wpg="http://schemas.microsoft.com/office/word/2010/wordprocessingGroup" xmlns:wpi="http://schemas.microsoft.com/office/word/2010/wordprocessingInk" xmlns:wne="http://schemas.microsoft.com/office/word/2006/wordml" xmlns:wps="http://schemas.microsoft.com/office/word/2010/wordprocessingShape" mc:Ignorable="w14 w15 w16se w16cid wp14">
   <w:numPicBullet w:numPicBulletId="0">
     <w:pict>
       <v:shapetype id="_x0000_t75" coordsize="21600,21600" o:spt="75" o:preferrelative="t" path="m@4@5l@4@11@9@11@9@5xe" filled="f" stroked="f">
@@ -5160,7 +5681,7 @@
         <v:path o:extrusionok="f" gradientshapeok="t" o:connecttype="rect"/>
         <o:lock v:ext="edit" aspectratio="t"/>
       </v:shapetype>
-      <v:shape id="_x0000_i1423" type="#_x0000_t75" style="width:23.85pt;height:33.55pt;visibility:visible;mso-wrap-style:square" o:bullet="t">
+      <v:shape id="_x0000_i1054" type="#_x0000_t75" style="width:23.85pt;height:33.55pt;visibility:visible;mso-wrap-style:square" o:bullet="t">
         <v:imagedata r:id="rId1" o:title=""/>
       </v:shape>
     </w:pict>
@@ -9202,7 +9723,7 @@
 </file>
 
 <file path=word/styles.xml><?xml version="1.0" encoding="utf-8"?>
-<w:styles xmlns:mc="http://schemas.openxmlformats.org/markup-compatibility/2006" xmlns:r="http://schemas.openxmlformats.org/officeDocument/2006/relationships" xmlns:w="http://schemas.openxmlformats.org/wordprocessingml/2006/main" xmlns:w14="http://schemas.microsoft.com/office/word/2010/wordml" xmlns:w15="http://schemas.microsoft.com/office/word/2012/wordml" xmlns:w16se="http://schemas.microsoft.com/office/word/2015/wordml/symex" mc:Ignorable="w14 w15 w16se">
+<w:styles xmlns:mc="http://schemas.openxmlformats.org/markup-compatibility/2006" xmlns:r="http://schemas.openxmlformats.org/officeDocument/2006/relationships" xmlns:w="http://schemas.openxmlformats.org/wordprocessingml/2006/main" xmlns:w14="http://schemas.microsoft.com/office/word/2010/wordml" xmlns:w15="http://schemas.microsoft.com/office/word/2012/wordml" xmlns:w16cid="http://schemas.microsoft.com/office/word/2016/wordml/cid" xmlns:w16se="http://schemas.microsoft.com/office/word/2015/wordml/symex" mc:Ignorable="w14 w15 w16se w16cid">
   <w:docDefaults>
     <w:rPrDefault>
       <w:rPr>
@@ -9218,7 +9739,7 @@
       </w:pPr>
     </w:pPrDefault>
   </w:docDefaults>
-  <w:latentStyles w:defLockedState="0" w:defUIPriority="99" w:defSemiHidden="0" w:defUnhideWhenUsed="0" w:defQFormat="0" w:count="371">
+  <w:latentStyles w:defLockedState="0" w:defUIPriority="99" w:defSemiHidden="0" w:defUnhideWhenUsed="0" w:defQFormat="0" w:count="376">
     <w:lsdException w:name="Normal" w:uiPriority="0" w:qFormat="1"/>
     <w:lsdException w:name="heading 1" w:uiPriority="9" w:qFormat="1"/>
     <w:lsdException w:name="heading 2" w:semiHidden="1" w:uiPriority="9" w:unhideWhenUsed="1" w:qFormat="1"/>
@@ -9324,7 +9845,6 @@
     <w:lsdException w:name="HTML Sample" w:semiHidden="1" w:unhideWhenUsed="1"/>
     <w:lsdException w:name="HTML Typewriter" w:semiHidden="1" w:unhideWhenUsed="1"/>
     <w:lsdException w:name="HTML Variable" w:semiHidden="1" w:unhideWhenUsed="1"/>
-    <w:lsdException w:name="Normal Table" w:semiHidden="1" w:unhideWhenUsed="1"/>
     <w:lsdException w:name="annotation subject" w:semiHidden="1" w:unhideWhenUsed="1"/>
     <w:lsdException w:name="No List" w:semiHidden="1" w:unhideWhenUsed="1"/>
     <w:lsdException w:name="Outline List 1" w:semiHidden="1" w:unhideWhenUsed="1"/>
@@ -9367,11 +9887,8 @@
     <w:lsdException w:name="Table Contemporary" w:semiHidden="1" w:unhideWhenUsed="1"/>
     <w:lsdException w:name="Table Elegant" w:semiHidden="1" w:unhideWhenUsed="1"/>
     <w:lsdException w:name="Table Professional" w:semiHidden="1" w:unhideWhenUsed="1"/>
-    <w:lsdException w:name="Table Subtle 1" w:semiHidden="1" w:unhideWhenUsed="1"/>
     <w:lsdException w:name="Table Subtle 2" w:semiHidden="1" w:unhideWhenUsed="1"/>
     <w:lsdException w:name="Table Web 1" w:semiHidden="1" w:unhideWhenUsed="1"/>
-    <w:lsdException w:name="Table Web 2" w:semiHidden="1" w:unhideWhenUsed="1"/>
-    <w:lsdException w:name="Table Web 3" w:semiHidden="1" w:unhideWhenUsed="1"/>
     <w:lsdException w:name="Balloon Text" w:semiHidden="1" w:unhideWhenUsed="1"/>
     <w:lsdException w:name="Table Grid" w:uiPriority="39"/>
     <w:lsdException w:name="Table Theme" w:semiHidden="1" w:unhideWhenUsed="1"/>
@@ -9590,6 +10107,11 @@
     <w:lsdException w:name="List Table 5 Dark Accent 6" w:uiPriority="50"/>
     <w:lsdException w:name="List Table 6 Colorful Accent 6" w:uiPriority="51"/>
     <w:lsdException w:name="List Table 7 Colorful Accent 6" w:uiPriority="52"/>
+    <w:lsdException w:name="Mention" w:semiHidden="1" w:unhideWhenUsed="1"/>
+    <w:lsdException w:name="Smart Hyperlink" w:semiHidden="1" w:unhideWhenUsed="1"/>
+    <w:lsdException w:name="Hashtag" w:semiHidden="1" w:unhideWhenUsed="1"/>
+    <w:lsdException w:name="Unresolved Mention" w:semiHidden="1" w:unhideWhenUsed="1"/>
+    <w:lsdException w:name="Smart Link" w:semiHidden="1" w:unhideWhenUsed="1"/>
   </w:latentStyles>
   <w:style w:type="paragraph" w:default="1" w:styleId="Normal">
     <w:name w:val="Normal"/>
@@ -9866,7 +10388,7 @@
       <w:contextualSpacing/>
     </w:pPr>
   </w:style>
-  <w:style w:type="character" w:styleId="Emphaseple">
+  <w:style w:type="character" w:styleId="Accentuationlgre">
     <w:name w:val="Subtle Emphasis"/>
     <w:basedOn w:val="Policepardfaut"/>
     <w:uiPriority w:val="19"/>
@@ -10226,7 +10748,7 @@
 </file>
 
 <file path=word/glossary/document.xml><?xml version="1.0" encoding="utf-8"?>
-<w:glossaryDocument xmlns:wpc="http://schemas.microsoft.com/office/word/2010/wordprocessingCanvas" xmlns:cx="http://schemas.microsoft.com/office/drawing/2014/chartex" xmlns:mc="http://schemas.openxmlformats.org/markup-compatibility/2006" xmlns:o="urn:schemas-microsoft-com:office:office" xmlns:r="http://schemas.openxmlformats.org/officeDocument/2006/relationships" xmlns:m="http://schemas.openxmlformats.org/officeDocument/2006/math" xmlns:v="urn:schemas-microsoft-com:vml" xmlns:wp14="http://schemas.microsoft.com/office/word/2010/wordprocessingDrawing" xmlns:wp="http://schemas.openxmlformats.org/drawingml/2006/wordprocessingDrawing" xmlns:w10="urn:schemas-microsoft-com:office:word" xmlns:w="http://schemas.openxmlformats.org/wordprocessingml/2006/main" xmlns:w14="http://schemas.microsoft.com/office/word/2010/wordml" xmlns:w15="http://schemas.microsoft.com/office/word/2012/wordml" xmlns:w16se="http://schemas.microsoft.com/office/word/2015/wordml/symex" xmlns:wpg="http://schemas.microsoft.com/office/word/2010/wordprocessingGroup" xmlns:wpi="http://schemas.microsoft.com/office/word/2010/wordprocessingInk" xmlns:wne="http://schemas.microsoft.com/office/word/2006/wordml" xmlns:wps="http://schemas.microsoft.com/office/word/2010/wordprocessingShape" mc:Ignorable="w14 w15 w16se wp14">
+<w:glossaryDocument xmlns:wpc="http://schemas.microsoft.com/office/word/2010/wordprocessingCanvas" xmlns:cx="http://schemas.microsoft.com/office/drawing/2014/chartex" xmlns:cx1="http://schemas.microsoft.com/office/drawing/2015/9/8/chartex" xmlns:cx2="http://schemas.microsoft.com/office/drawing/2015/10/21/chartex" xmlns:cx3="http://schemas.microsoft.com/office/drawing/2016/5/9/chartex" xmlns:cx4="http://schemas.microsoft.com/office/drawing/2016/5/10/chartex" xmlns:cx5="http://schemas.microsoft.com/office/drawing/2016/5/11/chartex" xmlns:cx6="http://schemas.microsoft.com/office/drawing/2016/5/12/chartex" xmlns:cx7="http://schemas.microsoft.com/office/drawing/2016/5/13/chartex" xmlns:cx8="http://schemas.microsoft.com/office/drawing/2016/5/14/chartex" xmlns:mc="http://schemas.openxmlformats.org/markup-compatibility/2006" xmlns:aink="http://schemas.microsoft.com/office/drawing/2016/ink" xmlns:am3d="http://schemas.microsoft.com/office/drawing/2017/model3d" xmlns:o="urn:schemas-microsoft-com:office:office" xmlns:r="http://schemas.openxmlformats.org/officeDocument/2006/relationships" xmlns:m="http://schemas.openxmlformats.org/officeDocument/2006/math" xmlns:v="urn:schemas-microsoft-com:vml" xmlns:wp14="http://schemas.microsoft.com/office/word/2010/wordprocessingDrawing" xmlns:wp="http://schemas.openxmlformats.org/drawingml/2006/wordprocessingDrawing" xmlns:w10="urn:schemas-microsoft-com:office:word" xmlns:w="http://schemas.openxmlformats.org/wordprocessingml/2006/main" xmlns:w14="http://schemas.microsoft.com/office/word/2010/wordml" xmlns:w15="http://schemas.microsoft.com/office/word/2012/wordml" xmlns:w16cid="http://schemas.microsoft.com/office/word/2016/wordml/cid" xmlns:w16se="http://schemas.microsoft.com/office/word/2015/wordml/symex" xmlns:wpg="http://schemas.microsoft.com/office/word/2010/wordprocessingGroup" xmlns:wpi="http://schemas.microsoft.com/office/word/2010/wordprocessingInk" xmlns:wne="http://schemas.microsoft.com/office/word/2006/wordml" xmlns:wps="http://schemas.microsoft.com/office/word/2010/wordprocessingShape" mc:Ignorable="w14 w15 w16se w16cid wp14">
   <w:docParts>
     <w:docPart>
       <w:docPartPr>
@@ -10252,7 +10774,7 @@
             <w:rPr>
               <w:rFonts w:asciiTheme="majorHAnsi" w:eastAsiaTheme="majorEastAsia" w:hAnsiTheme="majorHAnsi" w:cstheme="majorBidi"/>
               <w:caps/>
-              <w:color w:val="5B9BD5" w:themeColor="accent1"/>
+              <w:color w:val="4472C4" w:themeColor="accent1"/>
               <w:sz w:val="80"/>
               <w:szCs w:val="80"/>
               <w:lang w:val="fr-FR"/>
@@ -10284,7 +10806,7 @@
           </w:pPr>
           <w:r>
             <w:rPr>
-              <w:color w:val="5B9BD5" w:themeColor="accent1"/>
+              <w:color w:val="4472C4" w:themeColor="accent1"/>
               <w:sz w:val="28"/>
               <w:szCs w:val="28"/>
               <w:lang w:val="fr-FR"/>
@@ -10299,7 +10821,7 @@
 </file>
 
 <file path=word/glossary/fontTable.xml><?xml version="1.0" encoding="utf-8"?>
-<w:fonts xmlns:mc="http://schemas.openxmlformats.org/markup-compatibility/2006" xmlns:r="http://schemas.openxmlformats.org/officeDocument/2006/relationships" xmlns:w="http://schemas.openxmlformats.org/wordprocessingml/2006/main" xmlns:w14="http://schemas.microsoft.com/office/word/2010/wordml" xmlns:w15="http://schemas.microsoft.com/office/word/2012/wordml" xmlns:w16se="http://schemas.microsoft.com/office/word/2015/wordml/symex" mc:Ignorable="w14 w15 w16se">
+<w:fonts xmlns:mc="http://schemas.openxmlformats.org/markup-compatibility/2006" xmlns:r="http://schemas.openxmlformats.org/officeDocument/2006/relationships" xmlns:w="http://schemas.openxmlformats.org/wordprocessingml/2006/main" xmlns:w14="http://schemas.microsoft.com/office/word/2010/wordml" xmlns:w15="http://schemas.microsoft.com/office/word/2012/wordml" xmlns:w16cid="http://schemas.microsoft.com/office/word/2016/wordml/cid" xmlns:w16se="http://schemas.microsoft.com/office/word/2015/wordml/symex" mc:Ignorable="w14 w15 w16se w16cid">
   <w:font w:name="Wingdings">
     <w:panose1 w:val="05000000000000000000"/>
     <w:charset w:val="02"/>
@@ -10312,7 +10834,7 @@
     <w:charset w:val="00"/>
     <w:family w:val="roman"/>
     <w:pitch w:val="variable"/>
-    <w:sig w:usb0="E0002AFF" w:usb1="C0007843" w:usb2="00000009" w:usb3="00000000" w:csb0="000001FF" w:csb1="00000000"/>
+    <w:sig w:usb0="E0002EFF" w:usb1="C000785B" w:usb2="00000009" w:usb3="00000000" w:csb0="000001FF" w:csb1="00000000"/>
   </w:font>
   <w:font w:name="Courier New">
     <w:panose1 w:val="02070309020205020404"/>
@@ -10333,20 +10855,20 @@
     <w:charset w:val="00"/>
     <w:family w:val="swiss"/>
     <w:pitch w:val="variable"/>
-    <w:sig w:usb0="E00002FF" w:usb1="4000ACFF" w:usb2="00000001" w:usb3="00000000" w:csb0="0000019F" w:csb1="00000000"/>
+    <w:sig w:usb0="E0002AFF" w:usb1="C000247B" w:usb2="00000009" w:usb3="00000000" w:csb0="000001FF" w:csb1="00000000"/>
   </w:font>
   <w:font w:name="Calibri Light">
     <w:panose1 w:val="020F0302020204030204"/>
     <w:charset w:val="00"/>
     <w:family w:val="swiss"/>
     <w:pitch w:val="variable"/>
-    <w:sig w:usb0="A00002EF" w:usb1="4000207B" w:usb2="00000000" w:usb3="00000000" w:csb0="0000009F" w:csb1="00000000"/>
+    <w:sig w:usb0="E0002AFF" w:usb1="C000247B" w:usb2="00000009" w:usb3="00000000" w:csb0="000001FF" w:csb1="00000000"/>
   </w:font>
 </w:fonts>
 </file>
 
 <file path=word/glossary/settings.xml><?xml version="1.0" encoding="utf-8"?>
-<w:settings xmlns:mc="http://schemas.openxmlformats.org/markup-compatibility/2006" xmlns:o="urn:schemas-microsoft-com:office:office" xmlns:r="http://schemas.openxmlformats.org/officeDocument/2006/relationships" xmlns:m="http://schemas.openxmlformats.org/officeDocument/2006/math" xmlns:v="urn:schemas-microsoft-com:vml" xmlns:w10="urn:schemas-microsoft-com:office:word" xmlns:w="http://schemas.openxmlformats.org/wordprocessingml/2006/main" xmlns:w14="http://schemas.microsoft.com/office/word/2010/wordml" xmlns:w15="http://schemas.microsoft.com/office/word/2012/wordml" xmlns:w16se="http://schemas.microsoft.com/office/word/2015/wordml/symex" xmlns:sl="http://schemas.openxmlformats.org/schemaLibrary/2006/main" mc:Ignorable="w14 w15 w16se">
+<w:settings xmlns:mc="http://schemas.openxmlformats.org/markup-compatibility/2006" xmlns:o="urn:schemas-microsoft-com:office:office" xmlns:r="http://schemas.openxmlformats.org/officeDocument/2006/relationships" xmlns:m="http://schemas.openxmlformats.org/officeDocument/2006/math" xmlns:v="urn:schemas-microsoft-com:vml" xmlns:w10="urn:schemas-microsoft-com:office:word" xmlns:w="http://schemas.openxmlformats.org/wordprocessingml/2006/main" xmlns:w14="http://schemas.microsoft.com/office/word/2010/wordml" xmlns:w15="http://schemas.microsoft.com/office/word/2012/wordml" xmlns:w16cid="http://schemas.microsoft.com/office/word/2016/wordml/cid" xmlns:w16se="http://schemas.microsoft.com/office/word/2015/wordml/symex" xmlns:sl="http://schemas.openxmlformats.org/schemaLibrary/2006/main" mc:Ignorable="w14 w15 w16se w16cid">
   <w:view w:val="normal"/>
   <w:defaultTabStop w:val="708"/>
   <w:hyphenationZone w:val="425"/>
@@ -10358,12 +10880,14 @@
     <w:compatSetting w:name="enableOpenTypeFeatures" w:uri="http://schemas.microsoft.com/office/word" w:val="1"/>
     <w:compatSetting w:name="doNotFlipMirrorIndents" w:uri="http://schemas.microsoft.com/office/word" w:val="1"/>
     <w:compatSetting w:name="differentiateMultirowTableHeaders" w:uri="http://schemas.microsoft.com/office/word" w:val="1"/>
+    <w:compatSetting w:name="useWord2013TrackBottomHyphenation" w:uri="http://schemas.microsoft.com/office/word" w:val="1"/>
   </w:compat>
   <w:rsids>
     <w:rsidRoot w:val="00BA685F"/>
     <w:rsid w:val="001135A7"/>
     <w:rsid w:val="00144DBF"/>
     <w:rsid w:val="001C6EC9"/>
+    <w:rsid w:val="00201876"/>
     <w:rsid w:val="002C6360"/>
     <w:rsid w:val="002D4B84"/>
     <w:rsid w:val="00316D66"/>
@@ -10409,7 +10933,7 @@
 </file>
 
 <file path=word/glossary/styles.xml><?xml version="1.0" encoding="utf-8"?>
-<w:styles xmlns:mc="http://schemas.openxmlformats.org/markup-compatibility/2006" xmlns:r="http://schemas.openxmlformats.org/officeDocument/2006/relationships" xmlns:w="http://schemas.openxmlformats.org/wordprocessingml/2006/main" xmlns:w14="http://schemas.microsoft.com/office/word/2010/wordml" xmlns:w15="http://schemas.microsoft.com/office/word/2012/wordml" xmlns:w16se="http://schemas.microsoft.com/office/word/2015/wordml/symex" mc:Ignorable="w14 w15 w16se">
+<w:styles xmlns:mc="http://schemas.openxmlformats.org/markup-compatibility/2006" xmlns:r="http://schemas.openxmlformats.org/officeDocument/2006/relationships" xmlns:w="http://schemas.openxmlformats.org/wordprocessingml/2006/main" xmlns:w14="http://schemas.microsoft.com/office/word/2010/wordml" xmlns:w15="http://schemas.microsoft.com/office/word/2012/wordml" xmlns:w16cid="http://schemas.microsoft.com/office/word/2016/wordml/cid" xmlns:w16se="http://schemas.microsoft.com/office/word/2015/wordml/symex" mc:Ignorable="w14 w15 w16se w16cid">
   <w:docDefaults>
     <w:rPrDefault>
       <w:rPr>
@@ -10425,7 +10949,7 @@
       </w:pPr>
     </w:pPrDefault>
   </w:docDefaults>
-  <w:latentStyles w:defLockedState="0" w:defUIPriority="99" w:defSemiHidden="0" w:defUnhideWhenUsed="0" w:defQFormat="0" w:count="371">
+  <w:latentStyles w:defLockedState="0" w:defUIPriority="99" w:defSemiHidden="0" w:defUnhideWhenUsed="0" w:defQFormat="0" w:count="376">
     <w:lsdException w:name="Normal" w:uiPriority="0" w:qFormat="1"/>
     <w:lsdException w:name="heading 1" w:uiPriority="9" w:qFormat="1"/>
     <w:lsdException w:name="heading 2" w:semiHidden="1" w:uiPriority="9" w:unhideWhenUsed="1" w:qFormat="1"/>
@@ -10531,7 +11055,6 @@
     <w:lsdException w:name="HTML Sample" w:semiHidden="1" w:unhideWhenUsed="1"/>
     <w:lsdException w:name="HTML Typewriter" w:semiHidden="1" w:unhideWhenUsed="1"/>
     <w:lsdException w:name="HTML Variable" w:semiHidden="1" w:unhideWhenUsed="1"/>
-    <w:lsdException w:name="Normal Table" w:semiHidden="1" w:unhideWhenUsed="1"/>
     <w:lsdException w:name="annotation subject" w:semiHidden="1" w:unhideWhenUsed="1"/>
     <w:lsdException w:name="No List" w:semiHidden="1" w:unhideWhenUsed="1"/>
     <w:lsdException w:name="Outline List 1" w:semiHidden="1" w:unhideWhenUsed="1"/>
@@ -10574,11 +11097,8 @@
     <w:lsdException w:name="Table Contemporary" w:semiHidden="1" w:unhideWhenUsed="1"/>
     <w:lsdException w:name="Table Elegant" w:semiHidden="1" w:unhideWhenUsed="1"/>
     <w:lsdException w:name="Table Professional" w:semiHidden="1" w:unhideWhenUsed="1"/>
-    <w:lsdException w:name="Table Subtle 1" w:semiHidden="1" w:unhideWhenUsed="1"/>
     <w:lsdException w:name="Table Subtle 2" w:semiHidden="1" w:unhideWhenUsed="1"/>
     <w:lsdException w:name="Table Web 1" w:semiHidden="1" w:unhideWhenUsed="1"/>
-    <w:lsdException w:name="Table Web 2" w:semiHidden="1" w:unhideWhenUsed="1"/>
-    <w:lsdException w:name="Table Web 3" w:semiHidden="1" w:unhideWhenUsed="1"/>
     <w:lsdException w:name="Balloon Text" w:semiHidden="1" w:unhideWhenUsed="1"/>
     <w:lsdException w:name="Table Grid" w:uiPriority="39"/>
     <w:lsdException w:name="Table Theme" w:semiHidden="1" w:unhideWhenUsed="1"/>
@@ -10797,6 +11317,11 @@
     <w:lsdException w:name="List Table 5 Dark Accent 6" w:uiPriority="50"/>
     <w:lsdException w:name="List Table 6 Colorful Accent 6" w:uiPriority="51"/>
     <w:lsdException w:name="List Table 7 Colorful Accent 6" w:uiPriority="52"/>
+    <w:lsdException w:name="Mention" w:semiHidden="1" w:unhideWhenUsed="1"/>
+    <w:lsdException w:name="Smart Hyperlink" w:semiHidden="1" w:unhideWhenUsed="1"/>
+    <w:lsdException w:name="Hashtag" w:semiHidden="1" w:unhideWhenUsed="1"/>
+    <w:lsdException w:name="Unresolved Mention" w:semiHidden="1" w:unhideWhenUsed="1"/>
+    <w:lsdException w:name="Smart Link" w:semiHidden="1" w:unhideWhenUsed="1"/>
   </w:latentStyles>
   <w:style w:type="paragraph" w:default="1" w:styleId="Normal">
     <w:name w:val="Normal"/>
@@ -10841,7 +11366,7 @@
 </file>
 
 <file path=word/glossary/webSettings.xml><?xml version="1.0" encoding="utf-8"?>
-<w:webSettings xmlns:mc="http://schemas.openxmlformats.org/markup-compatibility/2006" xmlns:r="http://schemas.openxmlformats.org/officeDocument/2006/relationships" xmlns:w="http://schemas.openxmlformats.org/wordprocessingml/2006/main" xmlns:w14="http://schemas.microsoft.com/office/word/2010/wordml" xmlns:w15="http://schemas.microsoft.com/office/word/2012/wordml" xmlns:w16se="http://schemas.microsoft.com/office/word/2015/wordml/symex" mc:Ignorable="w14 w15 w16se">
+<w:webSettings xmlns:mc="http://schemas.openxmlformats.org/markup-compatibility/2006" xmlns:r="http://schemas.openxmlformats.org/officeDocument/2006/relationships" xmlns:w="http://schemas.openxmlformats.org/wordprocessingml/2006/main" xmlns:w14="http://schemas.microsoft.com/office/word/2010/wordml" xmlns:w15="http://schemas.microsoft.com/office/word/2012/wordml" xmlns:w16cid="http://schemas.microsoft.com/office/word/2016/wordml/cid" xmlns:w16se="http://schemas.microsoft.com/office/word/2015/wordml/symex" mc:Ignorable="w14 w15 w16se w16cid">
   <w:optimizeForBrowser/>
   <w:allowPNG/>
 </w:webSettings>
@@ -11132,7 +11657,7 @@
 </file>
 
 <file path=customXml/itemProps2.xml><?xml version="1.0" encoding="utf-8"?>
-<ds:datastoreItem xmlns:ds="http://schemas.openxmlformats.org/officeDocument/2006/customXml" ds:itemID="{02458521-A895-469B-A740-A24FB16EA2D1}">
+<ds:datastoreItem xmlns:ds="http://schemas.openxmlformats.org/officeDocument/2006/customXml" ds:itemID="{4CD1EFFB-DC02-4892-B6FA-4CE01687E7D0}">
   <ds:schemaRefs>
     <ds:schemaRef ds:uri="http://schemas.openxmlformats.org/officeDocument/2006/bibliography"/>
   </ds:schemaRefs>

</xml_diff>